<commit_message>
Update Xpath for the question 2
</commit_message>
<xml_diff>
--- a/OBJECT IDENTIFICATION.docx
+++ b/OBJECT IDENTIFICATION.docx
@@ -526,864 +526,920 @@
           <w:vertAlign w:val="baseline"/>
           <w:lang w:val="en-US"/>
         </w:rPr>
-        <w:t>//td[contains(text(),'Hydrogen')]/following-sibling::td[1]</w:t>
-      </w:r>
-    </w:p>
-    <w:p>
-      <w:pPr>
-        <w:pStyle w:val="6"/>
-        <w:keepNext w:val="0"/>
-        <w:keepLines w:val="0"/>
-        <w:widowControl/>
-        <w:suppressLineNumbers w:val="0"/>
-        <w:bidi w:val="0"/>
-        <w:spacing w:before="0" w:beforeAutospacing="0" w:after="0" w:afterAutospacing="0" w:line="14" w:lineRule="atLeast"/>
-        <w:rPr>
-          <w:rFonts w:hint="default" w:ascii="Arial" w:hAnsi="Arial"/>
-          <w:b/>
-          <w:bCs/>
-          <w:i w:val="0"/>
-          <w:iCs w:val="0"/>
-          <w:color w:val="666666"/>
-          <w:sz w:val="20"/>
-          <w:szCs w:val="20"/>
-          <w:u w:val="none"/>
-          <w:vertAlign w:val="baseline"/>
-          <w:lang w:val="en-US"/>
-        </w:rPr>
-      </w:pPr>
-      <w:r>
-        <w:rPr>
-          <w:rFonts w:hint="default" w:ascii="Arial" w:hAnsi="Arial"/>
-          <w:b/>
-          <w:bCs/>
-          <w:i w:val="0"/>
-          <w:iCs w:val="0"/>
-          <w:color w:val="666666"/>
-          <w:sz w:val="20"/>
-          <w:szCs w:val="20"/>
-          <w:u w:val="none"/>
-          <w:vertAlign w:val="baseline"/>
-          <w:lang w:val="en-US"/>
-        </w:rPr>
-        <w:t>//td[contains(text(),'Helium')]/following-sibling::td[1]</w:t>
-      </w:r>
-    </w:p>
-    <w:p>
-      <w:pPr>
-        <w:pStyle w:val="6"/>
-        <w:keepNext w:val="0"/>
-        <w:keepLines w:val="0"/>
-        <w:widowControl/>
-        <w:suppressLineNumbers w:val="0"/>
-        <w:bidi w:val="0"/>
-        <w:spacing w:before="0" w:beforeAutospacing="0" w:after="0" w:afterAutospacing="0" w:line="14" w:lineRule="atLeast"/>
-        <w:rPr>
-          <w:rFonts w:hint="default" w:ascii="Arial" w:hAnsi="Arial"/>
-          <w:b/>
-          <w:bCs/>
-          <w:i w:val="0"/>
-          <w:iCs w:val="0"/>
-          <w:color w:val="666666"/>
-          <w:sz w:val="20"/>
-          <w:szCs w:val="20"/>
-          <w:u w:val="none"/>
-          <w:vertAlign w:val="baseline"/>
-          <w:lang w:val="en-US"/>
-        </w:rPr>
-      </w:pPr>
-      <w:r>
-        <w:rPr>
-          <w:rFonts w:hint="default" w:ascii="Arial" w:hAnsi="Arial"/>
-          <w:b/>
-          <w:bCs/>
-          <w:i w:val="0"/>
-          <w:iCs w:val="0"/>
-          <w:color w:val="666666"/>
-          <w:sz w:val="20"/>
-          <w:szCs w:val="20"/>
-          <w:u w:val="none"/>
-          <w:vertAlign w:val="baseline"/>
-          <w:lang w:val="en-US"/>
-        </w:rPr>
-        <w:t>//td[contains(text(),'Lithium')]/following-sibling::td[1]</w:t>
-      </w:r>
-    </w:p>
-    <w:p>
-      <w:pPr>
-        <w:pStyle w:val="6"/>
-        <w:keepNext w:val="0"/>
-        <w:keepLines w:val="0"/>
-        <w:widowControl/>
-        <w:suppressLineNumbers w:val="0"/>
-        <w:bidi w:val="0"/>
-        <w:spacing w:before="0" w:beforeAutospacing="0" w:after="0" w:afterAutospacing="0" w:line="14" w:lineRule="atLeast"/>
-        <w:rPr>
-          <w:rFonts w:hint="default" w:ascii="Arial" w:hAnsi="Arial"/>
-          <w:b/>
-          <w:bCs/>
-          <w:i w:val="0"/>
-          <w:iCs w:val="0"/>
-          <w:color w:val="666666"/>
-          <w:sz w:val="20"/>
-          <w:szCs w:val="20"/>
-          <w:u w:val="none"/>
-          <w:vertAlign w:val="baseline"/>
-          <w:lang w:val="en-US"/>
-        </w:rPr>
-      </w:pPr>
-      <w:r>
-        <w:rPr>
-          <w:rFonts w:hint="default" w:ascii="Arial" w:hAnsi="Arial"/>
-          <w:b/>
-          <w:bCs/>
-          <w:i w:val="0"/>
-          <w:iCs w:val="0"/>
-          <w:color w:val="666666"/>
-          <w:sz w:val="20"/>
-          <w:szCs w:val="20"/>
-          <w:u w:val="none"/>
-          <w:vertAlign w:val="baseline"/>
-          <w:lang w:val="en-US"/>
-        </w:rPr>
-        <w:t>//td[contains(text(),'Beryllium')]/following-sibling::td[1]</w:t>
-      </w:r>
-    </w:p>
-    <w:p>
-      <w:pPr>
-        <w:pStyle w:val="6"/>
-        <w:keepNext w:val="0"/>
-        <w:keepLines w:val="0"/>
-        <w:widowControl/>
-        <w:suppressLineNumbers w:val="0"/>
-        <w:bidi w:val="0"/>
-        <w:spacing w:before="0" w:beforeAutospacing="0" w:after="0" w:afterAutospacing="0" w:line="14" w:lineRule="atLeast"/>
-        <w:rPr>
-          <w:rFonts w:hint="default" w:ascii="Arial" w:hAnsi="Arial"/>
-          <w:b/>
-          <w:bCs/>
-          <w:i w:val="0"/>
-          <w:iCs w:val="0"/>
-          <w:color w:val="666666"/>
-          <w:sz w:val="20"/>
-          <w:szCs w:val="20"/>
-          <w:u w:val="none"/>
-          <w:vertAlign w:val="baseline"/>
-          <w:lang w:val="en-US"/>
-        </w:rPr>
-      </w:pPr>
-      <w:r>
-        <w:rPr>
-          <w:rFonts w:hint="default" w:ascii="Arial" w:hAnsi="Arial"/>
-          <w:b/>
-          <w:bCs/>
-          <w:i w:val="0"/>
-          <w:iCs w:val="0"/>
-          <w:color w:val="666666"/>
-          <w:sz w:val="20"/>
-          <w:szCs w:val="20"/>
-          <w:u w:val="none"/>
-          <w:vertAlign w:val="baseline"/>
-          <w:lang w:val="en-US"/>
-        </w:rPr>
-        <w:t>//td[contains(text(),'Boron')]/following-sibling::td[1]</w:t>
-      </w:r>
-    </w:p>
-    <w:p>
-      <w:pPr>
-        <w:pStyle w:val="6"/>
-        <w:keepNext w:val="0"/>
-        <w:keepLines w:val="0"/>
-        <w:widowControl/>
-        <w:suppressLineNumbers w:val="0"/>
-        <w:bidi w:val="0"/>
-        <w:spacing w:before="0" w:beforeAutospacing="0" w:after="0" w:afterAutospacing="0" w:line="14" w:lineRule="atLeast"/>
-        <w:rPr>
-          <w:rFonts w:hint="default" w:ascii="Arial" w:hAnsi="Arial"/>
-          <w:b/>
-          <w:bCs/>
-          <w:i w:val="0"/>
-          <w:iCs w:val="0"/>
-          <w:color w:val="666666"/>
-          <w:sz w:val="20"/>
-          <w:szCs w:val="20"/>
-          <w:u w:val="none"/>
-          <w:vertAlign w:val="baseline"/>
-          <w:lang w:val="en-US"/>
-        </w:rPr>
-      </w:pPr>
-      <w:r>
-        <w:rPr>
-          <w:rFonts w:hint="default" w:ascii="Arial" w:hAnsi="Arial"/>
-          <w:b/>
-          <w:bCs/>
-          <w:i w:val="0"/>
-          <w:iCs w:val="0"/>
-          <w:color w:val="666666"/>
-          <w:sz w:val="20"/>
-          <w:szCs w:val="20"/>
-          <w:u w:val="none"/>
-          <w:vertAlign w:val="baseline"/>
-          <w:lang w:val="en-US"/>
-        </w:rPr>
-        <w:t>//td[contains(text(),'Carbon')]/following-sibling::td[1]</w:t>
-      </w:r>
-    </w:p>
-    <w:p>
-      <w:pPr>
-        <w:pStyle w:val="6"/>
-        <w:keepNext w:val="0"/>
-        <w:keepLines w:val="0"/>
-        <w:widowControl/>
-        <w:suppressLineNumbers w:val="0"/>
-        <w:bidi w:val="0"/>
-        <w:spacing w:before="0" w:beforeAutospacing="0" w:after="0" w:afterAutospacing="0" w:line="14" w:lineRule="atLeast"/>
-        <w:rPr>
-          <w:rFonts w:hint="default" w:ascii="Arial" w:hAnsi="Arial"/>
-          <w:b/>
-          <w:bCs/>
-          <w:i w:val="0"/>
-          <w:iCs w:val="0"/>
-          <w:color w:val="666666"/>
-          <w:sz w:val="20"/>
-          <w:szCs w:val="20"/>
-          <w:u w:val="none"/>
-          <w:vertAlign w:val="baseline"/>
-          <w:lang w:val="en-US"/>
-        </w:rPr>
-      </w:pPr>
-      <w:r>
-        <w:rPr>
-          <w:rFonts w:hint="default" w:ascii="Arial" w:hAnsi="Arial"/>
-          <w:b/>
-          <w:bCs/>
-          <w:i w:val="0"/>
-          <w:iCs w:val="0"/>
-          <w:color w:val="666666"/>
-          <w:sz w:val="20"/>
-          <w:szCs w:val="20"/>
-          <w:u w:val="none"/>
-          <w:vertAlign w:val="baseline"/>
-          <w:lang w:val="en-US"/>
-        </w:rPr>
-        <w:t>//td[contains(text(),'Nitrogen')]/following-sibling::td[1]</w:t>
-      </w:r>
-    </w:p>
-    <w:p>
-      <w:pPr>
-        <w:pStyle w:val="6"/>
-        <w:keepNext w:val="0"/>
-        <w:keepLines w:val="0"/>
-        <w:widowControl/>
-        <w:suppressLineNumbers w:val="0"/>
-        <w:bidi w:val="0"/>
-        <w:spacing w:before="0" w:beforeAutospacing="0" w:after="0" w:afterAutospacing="0" w:line="14" w:lineRule="atLeast"/>
-        <w:rPr>
-          <w:rFonts w:hint="default" w:ascii="Arial" w:hAnsi="Arial"/>
-          <w:b/>
-          <w:bCs/>
-          <w:i w:val="0"/>
-          <w:iCs w:val="0"/>
-          <w:color w:val="666666"/>
-          <w:sz w:val="20"/>
-          <w:szCs w:val="20"/>
-          <w:u w:val="none"/>
-          <w:vertAlign w:val="baseline"/>
-          <w:lang w:val="en-US"/>
-        </w:rPr>
-      </w:pPr>
-      <w:r>
-        <w:rPr>
-          <w:rFonts w:hint="default" w:ascii="Arial" w:hAnsi="Arial"/>
-          <w:b/>
-          <w:bCs/>
-          <w:i w:val="0"/>
-          <w:iCs w:val="0"/>
-          <w:color w:val="666666"/>
-          <w:sz w:val="20"/>
-          <w:szCs w:val="20"/>
-          <w:u w:val="none"/>
-          <w:vertAlign w:val="baseline"/>
-          <w:lang w:val="en-US"/>
-        </w:rPr>
-        <w:t>//td[contains(text(),'Oxygen')]/following-sibling::td[1]</w:t>
-      </w:r>
-    </w:p>
-    <w:p>
-      <w:pPr>
-        <w:pStyle w:val="6"/>
-        <w:keepNext w:val="0"/>
-        <w:keepLines w:val="0"/>
-        <w:widowControl/>
-        <w:suppressLineNumbers w:val="0"/>
-        <w:bidi w:val="0"/>
-        <w:spacing w:before="0" w:beforeAutospacing="0" w:after="0" w:afterAutospacing="0" w:line="14" w:lineRule="atLeast"/>
-        <w:rPr>
-          <w:rFonts w:hint="default" w:ascii="Arial" w:hAnsi="Arial"/>
-          <w:b/>
-          <w:bCs/>
-          <w:i w:val="0"/>
-          <w:iCs w:val="0"/>
-          <w:color w:val="666666"/>
-          <w:sz w:val="20"/>
-          <w:szCs w:val="20"/>
-          <w:u w:val="none"/>
-          <w:vertAlign w:val="baseline"/>
-          <w:lang w:val="en-US"/>
-        </w:rPr>
-      </w:pPr>
-      <w:r>
-        <w:rPr>
-          <w:rFonts w:hint="default" w:ascii="Arial" w:hAnsi="Arial"/>
-          <w:b/>
-          <w:bCs/>
-          <w:i w:val="0"/>
-          <w:iCs w:val="0"/>
-          <w:color w:val="666666"/>
-          <w:sz w:val="20"/>
-          <w:szCs w:val="20"/>
-          <w:u w:val="none"/>
-          <w:vertAlign w:val="baseline"/>
-          <w:lang w:val="en-US"/>
-        </w:rPr>
-        <w:t>//td[contains(text(),'Fluorine')]/following-sibling::td[1]</w:t>
-      </w:r>
-    </w:p>
-    <w:p>
-      <w:pPr>
-        <w:pStyle w:val="6"/>
-        <w:keepNext w:val="0"/>
-        <w:keepLines w:val="0"/>
-        <w:widowControl/>
-        <w:suppressLineNumbers w:val="0"/>
-        <w:bidi w:val="0"/>
-        <w:spacing w:before="0" w:beforeAutospacing="0" w:after="0" w:afterAutospacing="0" w:line="14" w:lineRule="atLeast"/>
-        <w:rPr>
-          <w:rFonts w:hint="default" w:ascii="Arial" w:hAnsi="Arial"/>
-          <w:b/>
-          <w:bCs/>
-          <w:i w:val="0"/>
-          <w:iCs w:val="0"/>
-          <w:color w:val="666666"/>
-          <w:sz w:val="20"/>
-          <w:szCs w:val="20"/>
-          <w:u w:val="none"/>
-          <w:vertAlign w:val="baseline"/>
-          <w:lang w:val="en-US"/>
-        </w:rPr>
-      </w:pPr>
-      <w:r>
-        <w:rPr>
-          <w:rFonts w:hint="default" w:ascii="Arial" w:hAnsi="Arial"/>
-          <w:b/>
-          <w:bCs/>
-          <w:i w:val="0"/>
-          <w:iCs w:val="0"/>
-          <w:color w:val="666666"/>
-          <w:sz w:val="20"/>
-          <w:szCs w:val="20"/>
-          <w:u w:val="none"/>
-          <w:vertAlign w:val="baseline"/>
-          <w:lang w:val="en-US"/>
-        </w:rPr>
-        <w:t>//td[contains(text(),'Neon')]/following-sibling::td[1]</w:t>
-      </w:r>
-    </w:p>
-    <w:p>
-      <w:pPr>
-        <w:pStyle w:val="6"/>
-        <w:keepNext w:val="0"/>
-        <w:keepLines w:val="0"/>
-        <w:widowControl/>
-        <w:suppressLineNumbers w:val="0"/>
-        <w:bidi w:val="0"/>
-        <w:spacing w:before="0" w:beforeAutospacing="0" w:after="0" w:afterAutospacing="0" w:line="14" w:lineRule="atLeast"/>
-        <w:rPr>
-          <w:rFonts w:hint="default" w:ascii="Arial" w:hAnsi="Arial"/>
-          <w:b/>
-          <w:bCs/>
-          <w:i w:val="0"/>
-          <w:iCs w:val="0"/>
-          <w:color w:val="666666"/>
-          <w:sz w:val="20"/>
-          <w:szCs w:val="20"/>
-          <w:u w:val="none"/>
-          <w:vertAlign w:val="baseline"/>
-          <w:lang w:val="en-US"/>
-        </w:rPr>
-      </w:pPr>
-    </w:p>
-    <w:p>
-      <w:pPr>
-        <w:pStyle w:val="6"/>
-        <w:keepNext w:val="0"/>
-        <w:keepLines w:val="0"/>
-        <w:widowControl/>
-        <w:suppressLineNumbers w:val="0"/>
-        <w:bidi w:val="0"/>
-        <w:spacing w:before="0" w:beforeAutospacing="0" w:after="0" w:afterAutospacing="0" w:line="14" w:lineRule="atLeast"/>
-        <w:rPr>
-          <w:rFonts w:hint="default" w:ascii="Arial" w:hAnsi="Arial" w:cs="Arial"/>
-          <w:b/>
-          <w:bCs/>
-          <w:i w:val="0"/>
-          <w:iCs w:val="0"/>
-          <w:color w:val="666666"/>
-          <w:sz w:val="20"/>
-          <w:szCs w:val="20"/>
-          <w:u w:val="none"/>
-          <w:vertAlign w:val="baseline"/>
-          <w:lang w:val="en-US"/>
-        </w:rPr>
-      </w:pPr>
-      <w:r>
-        <w:rPr>
-          <w:rFonts w:hint="default" w:ascii="Arial" w:hAnsi="Arial" w:cs="Arial"/>
-          <w:b/>
-          <w:bCs/>
-          <w:i w:val="0"/>
-          <w:iCs w:val="0"/>
-          <w:color w:val="666666"/>
-          <w:sz w:val="20"/>
-          <w:szCs w:val="20"/>
-          <w:u w:val="none"/>
-          <w:vertAlign w:val="baseline"/>
-        </w:rPr>
-        <w:t>CSS</w:t>
-      </w:r>
-      <w:r>
-        <w:rPr>
-          <w:rFonts w:hint="default" w:ascii="Arial" w:hAnsi="Arial" w:cs="Arial"/>
-          <w:b/>
-          <w:bCs/>
-          <w:i w:val="0"/>
-          <w:iCs w:val="0"/>
-          <w:color w:val="666666"/>
-          <w:sz w:val="20"/>
-          <w:szCs w:val="20"/>
-          <w:u w:val="none"/>
-          <w:vertAlign w:val="baseline"/>
-          <w:lang w:val="en-US"/>
-        </w:rPr>
-        <w:t xml:space="preserve">: </w:t>
-      </w:r>
-    </w:p>
-    <w:p>
-      <w:pPr>
-        <w:pStyle w:val="6"/>
-        <w:keepNext w:val="0"/>
-        <w:keepLines w:val="0"/>
-        <w:widowControl/>
-        <w:suppressLineNumbers w:val="0"/>
-        <w:bidi w:val="0"/>
-        <w:spacing w:before="0" w:beforeAutospacing="0" w:after="0" w:afterAutospacing="0" w:line="14" w:lineRule="atLeast"/>
-        <w:rPr>
-          <w:rFonts w:hint="default" w:ascii="Arial" w:hAnsi="Arial" w:cs="Arial"/>
-          <w:b/>
-          <w:bCs/>
-          <w:i w:val="0"/>
-          <w:iCs w:val="0"/>
-          <w:color w:val="666666"/>
-          <w:sz w:val="20"/>
-          <w:szCs w:val="20"/>
-          <w:u w:val="none"/>
-          <w:vertAlign w:val="baseline"/>
-          <w:lang w:val="en-US"/>
-        </w:rPr>
-      </w:pPr>
-      <w:r>
-        <w:rPr>
-          <w:rFonts w:hint="default" w:ascii="Arial" w:hAnsi="Arial"/>
-          <w:b/>
-          <w:bCs/>
-          <w:i w:val="0"/>
-          <w:iCs w:val="0"/>
-          <w:color w:val="666666"/>
-          <w:sz w:val="20"/>
-          <w:szCs w:val="20"/>
-          <w:u w:val="none"/>
-          <w:vertAlign w:val="baseline"/>
-          <w:lang w:val="en-US"/>
-        </w:rPr>
-        <w:t>tbody[class='mdc-data-table__content'] tr:nth-child(1) td:nth-child(3)</w:t>
-      </w:r>
-    </w:p>
-    <w:p>
-      <w:pPr>
-        <w:pStyle w:val="6"/>
-        <w:keepNext w:val="0"/>
-        <w:keepLines w:val="0"/>
-        <w:widowControl/>
-        <w:suppressLineNumbers w:val="0"/>
-        <w:bidi w:val="0"/>
-        <w:spacing w:before="0" w:beforeAutospacing="0" w:after="0" w:afterAutospacing="0" w:line="14" w:lineRule="atLeast"/>
-        <w:rPr>
-          <w:rFonts w:hint="default" w:ascii="Arial" w:hAnsi="Arial" w:cs="Arial"/>
-          <w:b/>
-          <w:bCs/>
-          <w:i w:val="0"/>
-          <w:iCs w:val="0"/>
-          <w:color w:val="666666"/>
-          <w:sz w:val="20"/>
-          <w:szCs w:val="20"/>
-          <w:u w:val="none"/>
-          <w:vertAlign w:val="baseline"/>
-          <w:lang w:val="en-US"/>
-        </w:rPr>
-      </w:pPr>
-      <w:r>
-        <w:rPr>
-          <w:rFonts w:hint="default" w:ascii="Arial" w:hAnsi="Arial"/>
-          <w:b/>
-          <w:bCs/>
-          <w:i w:val="0"/>
-          <w:iCs w:val="0"/>
-          <w:color w:val="666666"/>
-          <w:sz w:val="20"/>
-          <w:szCs w:val="20"/>
-          <w:u w:val="none"/>
-          <w:vertAlign w:val="baseline"/>
-          <w:lang w:val="en-US"/>
-        </w:rPr>
-        <w:t>tbody[class='mdc-data-table__content'] tr:nth-child(2) td:nth-child(3)</w:t>
-      </w:r>
-    </w:p>
-    <w:p>
-      <w:pPr>
-        <w:pStyle w:val="6"/>
-        <w:keepNext w:val="0"/>
-        <w:keepLines w:val="0"/>
-        <w:widowControl/>
-        <w:suppressLineNumbers w:val="0"/>
-        <w:bidi w:val="0"/>
-        <w:spacing w:before="0" w:beforeAutospacing="0" w:after="0" w:afterAutospacing="0" w:line="14" w:lineRule="atLeast"/>
-        <w:rPr>
-          <w:rFonts w:hint="default" w:ascii="Arial" w:hAnsi="Arial" w:cs="Arial"/>
-          <w:b/>
-          <w:bCs/>
-          <w:i w:val="0"/>
-          <w:iCs w:val="0"/>
-          <w:color w:val="666666"/>
-          <w:sz w:val="20"/>
-          <w:szCs w:val="20"/>
-          <w:u w:val="none"/>
-          <w:vertAlign w:val="baseline"/>
-          <w:lang w:val="en-US"/>
-        </w:rPr>
-      </w:pPr>
-      <w:r>
-        <w:rPr>
-          <w:rFonts w:hint="default" w:ascii="Arial" w:hAnsi="Arial"/>
-          <w:b/>
-          <w:bCs/>
-          <w:i w:val="0"/>
-          <w:iCs w:val="0"/>
-          <w:color w:val="666666"/>
-          <w:sz w:val="20"/>
-          <w:szCs w:val="20"/>
-          <w:u w:val="none"/>
-          <w:vertAlign w:val="baseline"/>
-          <w:lang w:val="en-US"/>
-        </w:rPr>
-        <w:t>tbody[class='mdc-data-table__content'] tr:nth-child(3) td:nth-child(3)</w:t>
-      </w:r>
-    </w:p>
-    <w:p>
-      <w:pPr>
-        <w:pStyle w:val="6"/>
-        <w:keepNext w:val="0"/>
-        <w:keepLines w:val="0"/>
-        <w:widowControl/>
-        <w:suppressLineNumbers w:val="0"/>
-        <w:bidi w:val="0"/>
-        <w:spacing w:before="0" w:beforeAutospacing="0" w:after="0" w:afterAutospacing="0" w:line="14" w:lineRule="atLeast"/>
-        <w:rPr>
-          <w:rFonts w:hint="default" w:ascii="Arial" w:hAnsi="Arial" w:cs="Arial"/>
-          <w:b/>
-          <w:bCs/>
-          <w:i w:val="0"/>
-          <w:iCs w:val="0"/>
-          <w:color w:val="666666"/>
-          <w:sz w:val="20"/>
-          <w:szCs w:val="20"/>
-          <w:u w:val="none"/>
-          <w:vertAlign w:val="baseline"/>
-          <w:lang w:val="en-US"/>
-        </w:rPr>
-      </w:pPr>
-      <w:r>
-        <w:rPr>
-          <w:rFonts w:hint="default" w:ascii="Arial" w:hAnsi="Arial"/>
-          <w:b/>
-          <w:bCs/>
-          <w:i w:val="0"/>
-          <w:iCs w:val="0"/>
-          <w:color w:val="666666"/>
-          <w:sz w:val="20"/>
-          <w:szCs w:val="20"/>
-          <w:u w:val="none"/>
-          <w:vertAlign w:val="baseline"/>
-          <w:lang w:val="en-US"/>
-        </w:rPr>
-        <w:t>tbody[class='mdc-data-table__content'] tr:nth-child(4) td:nth-child(3)</w:t>
-      </w:r>
-    </w:p>
-    <w:p>
-      <w:pPr>
-        <w:pStyle w:val="6"/>
-        <w:keepNext w:val="0"/>
-        <w:keepLines w:val="0"/>
-        <w:widowControl/>
-        <w:suppressLineNumbers w:val="0"/>
-        <w:bidi w:val="0"/>
-        <w:spacing w:before="0" w:beforeAutospacing="0" w:after="0" w:afterAutospacing="0" w:line="14" w:lineRule="atLeast"/>
-        <w:rPr>
-          <w:rFonts w:hint="default" w:ascii="Arial" w:hAnsi="Arial" w:cs="Arial"/>
-          <w:b/>
-          <w:bCs/>
-          <w:i w:val="0"/>
-          <w:iCs w:val="0"/>
-          <w:color w:val="666666"/>
-          <w:sz w:val="20"/>
-          <w:szCs w:val="20"/>
-          <w:u w:val="none"/>
-          <w:vertAlign w:val="baseline"/>
-          <w:lang w:val="en-US"/>
-        </w:rPr>
-      </w:pPr>
-      <w:r>
-        <w:rPr>
-          <w:rFonts w:hint="default" w:ascii="Arial" w:hAnsi="Arial"/>
-          <w:b/>
-          <w:bCs/>
-          <w:i w:val="0"/>
-          <w:iCs w:val="0"/>
-          <w:color w:val="666666"/>
-          <w:sz w:val="20"/>
-          <w:szCs w:val="20"/>
-          <w:u w:val="none"/>
-          <w:vertAlign w:val="baseline"/>
-          <w:lang w:val="en-US"/>
-        </w:rPr>
-        <w:t>tbody[class='mdc-data-table__content'] tr:nth-child(5) td:nth-child(3)</w:t>
-      </w:r>
-    </w:p>
-    <w:p>
-      <w:pPr>
-        <w:pStyle w:val="6"/>
-        <w:keepNext w:val="0"/>
-        <w:keepLines w:val="0"/>
-        <w:widowControl/>
-        <w:suppressLineNumbers w:val="0"/>
-        <w:bidi w:val="0"/>
-        <w:spacing w:before="0" w:beforeAutospacing="0" w:after="0" w:afterAutospacing="0" w:line="14" w:lineRule="atLeast"/>
-        <w:rPr>
-          <w:rFonts w:hint="default" w:ascii="Arial" w:hAnsi="Arial" w:cs="Arial"/>
-          <w:b/>
-          <w:bCs/>
-          <w:i w:val="0"/>
-          <w:iCs w:val="0"/>
-          <w:color w:val="666666"/>
-          <w:sz w:val="20"/>
-          <w:szCs w:val="20"/>
-          <w:u w:val="none"/>
-          <w:vertAlign w:val="baseline"/>
-          <w:lang w:val="en-US"/>
-        </w:rPr>
-      </w:pPr>
-      <w:r>
-        <w:rPr>
-          <w:rFonts w:hint="default" w:ascii="Arial" w:hAnsi="Arial"/>
-          <w:b/>
-          <w:bCs/>
-          <w:i w:val="0"/>
-          <w:iCs w:val="0"/>
-          <w:color w:val="666666"/>
-          <w:sz w:val="20"/>
-          <w:szCs w:val="20"/>
-          <w:u w:val="none"/>
-          <w:vertAlign w:val="baseline"/>
-          <w:lang w:val="en-US"/>
-        </w:rPr>
-        <w:t>tbody[class='mdc-data-table__content'] tr:nth-child(6) td:nth-child(3)</w:t>
-      </w:r>
-    </w:p>
-    <w:p>
-      <w:pPr>
-        <w:pStyle w:val="6"/>
-        <w:keepNext w:val="0"/>
-        <w:keepLines w:val="0"/>
-        <w:widowControl/>
-        <w:suppressLineNumbers w:val="0"/>
-        <w:bidi w:val="0"/>
-        <w:spacing w:before="0" w:beforeAutospacing="0" w:after="0" w:afterAutospacing="0" w:line="14" w:lineRule="atLeast"/>
-        <w:rPr>
-          <w:rFonts w:hint="default" w:ascii="Arial" w:hAnsi="Arial" w:cs="Arial"/>
-          <w:b/>
-          <w:bCs/>
-          <w:i w:val="0"/>
-          <w:iCs w:val="0"/>
-          <w:color w:val="666666"/>
-          <w:sz w:val="20"/>
-          <w:szCs w:val="20"/>
-          <w:u w:val="none"/>
-          <w:vertAlign w:val="baseline"/>
-          <w:lang w:val="en-US"/>
-        </w:rPr>
-      </w:pPr>
-      <w:r>
-        <w:rPr>
-          <w:rFonts w:hint="default" w:ascii="Arial" w:hAnsi="Arial"/>
-          <w:b/>
-          <w:bCs/>
-          <w:i w:val="0"/>
-          <w:iCs w:val="0"/>
-          <w:color w:val="666666"/>
-          <w:sz w:val="20"/>
-          <w:szCs w:val="20"/>
-          <w:u w:val="none"/>
-          <w:vertAlign w:val="baseline"/>
-          <w:lang w:val="en-US"/>
-        </w:rPr>
-        <w:t>tbody[class='mdc-data-table__content'] tr:nth-child(7) td:nth-child(3)</w:t>
-      </w:r>
-    </w:p>
-    <w:p>
-      <w:pPr>
-        <w:pStyle w:val="6"/>
-        <w:keepNext w:val="0"/>
-        <w:keepLines w:val="0"/>
-        <w:widowControl/>
-        <w:suppressLineNumbers w:val="0"/>
-        <w:bidi w:val="0"/>
-        <w:spacing w:before="0" w:beforeAutospacing="0" w:after="0" w:afterAutospacing="0" w:line="14" w:lineRule="atLeast"/>
-        <w:rPr>
-          <w:rFonts w:hint="default" w:ascii="Arial" w:hAnsi="Arial" w:cs="Arial"/>
-          <w:b/>
-          <w:bCs/>
-          <w:i w:val="0"/>
-          <w:iCs w:val="0"/>
-          <w:color w:val="666666"/>
-          <w:sz w:val="20"/>
-          <w:szCs w:val="20"/>
-          <w:u w:val="none"/>
-          <w:vertAlign w:val="baseline"/>
-          <w:lang w:val="en-US"/>
-        </w:rPr>
-      </w:pPr>
-      <w:r>
-        <w:rPr>
-          <w:rFonts w:hint="default" w:ascii="Arial" w:hAnsi="Arial"/>
-          <w:b/>
-          <w:bCs/>
-          <w:i w:val="0"/>
-          <w:iCs w:val="0"/>
-          <w:color w:val="666666"/>
-          <w:sz w:val="20"/>
-          <w:szCs w:val="20"/>
-          <w:u w:val="none"/>
-          <w:vertAlign w:val="baseline"/>
-          <w:lang w:val="en-US"/>
-        </w:rPr>
-        <w:t>tbody[class='mdc-data-table__content'] tr:nth-child(8) td:nth-child(3)</w:t>
-      </w:r>
-    </w:p>
-    <w:p>
-      <w:pPr>
-        <w:pStyle w:val="6"/>
-        <w:keepNext w:val="0"/>
-        <w:keepLines w:val="0"/>
-        <w:widowControl/>
-        <w:suppressLineNumbers w:val="0"/>
-        <w:bidi w:val="0"/>
-        <w:spacing w:before="0" w:beforeAutospacing="0" w:after="0" w:afterAutospacing="0" w:line="14" w:lineRule="atLeast"/>
-        <w:rPr>
-          <w:rFonts w:hint="default" w:ascii="Arial" w:hAnsi="Arial" w:cs="Arial"/>
-          <w:b/>
-          <w:bCs/>
-          <w:i w:val="0"/>
-          <w:iCs w:val="0"/>
-          <w:color w:val="666666"/>
-          <w:sz w:val="20"/>
-          <w:szCs w:val="20"/>
-          <w:u w:val="none"/>
-          <w:vertAlign w:val="baseline"/>
-          <w:lang w:val="en-US"/>
-        </w:rPr>
-      </w:pPr>
-      <w:r>
-        <w:rPr>
-          <w:rFonts w:hint="default" w:ascii="Arial" w:hAnsi="Arial"/>
-          <w:b/>
-          <w:bCs/>
-          <w:i w:val="0"/>
-          <w:iCs w:val="0"/>
-          <w:color w:val="666666"/>
-          <w:sz w:val="20"/>
-          <w:szCs w:val="20"/>
-          <w:u w:val="none"/>
-          <w:vertAlign w:val="baseline"/>
-          <w:lang w:val="en-US"/>
-        </w:rPr>
-        <w:t>tbody[class='mdc-data-table__content'] tr:nth-child(9) td:nth-child(3)</w:t>
-      </w:r>
-    </w:p>
-    <w:p>
-      <w:pPr>
-        <w:pStyle w:val="6"/>
-        <w:keepNext w:val="0"/>
-        <w:keepLines w:val="0"/>
-        <w:widowControl/>
-        <w:suppressLineNumbers w:val="0"/>
-        <w:bidi w:val="0"/>
-        <w:spacing w:before="0" w:beforeAutospacing="0" w:after="0" w:afterAutospacing="0" w:line="14" w:lineRule="atLeast"/>
-        <w:rPr>
-          <w:rFonts w:hint="default" w:ascii="Arial" w:hAnsi="Arial" w:cs="Arial"/>
-          <w:b/>
-          <w:bCs/>
-          <w:i w:val="0"/>
-          <w:iCs w:val="0"/>
-          <w:color w:val="666666"/>
-          <w:sz w:val="20"/>
-          <w:szCs w:val="20"/>
-          <w:u w:val="none"/>
-          <w:vertAlign w:val="baseline"/>
-          <w:lang w:val="en-US"/>
-        </w:rPr>
-      </w:pPr>
-      <w:r>
-        <w:rPr>
-          <w:rFonts w:hint="default" w:ascii="Arial" w:hAnsi="Arial"/>
-          <w:b/>
-          <w:bCs/>
-          <w:i w:val="0"/>
-          <w:iCs w:val="0"/>
-          <w:color w:val="666666"/>
-          <w:sz w:val="20"/>
-          <w:szCs w:val="20"/>
-          <w:u w:val="none"/>
-          <w:vertAlign w:val="baseline"/>
-          <w:lang w:val="en-US"/>
-        </w:rPr>
-        <w:t>tbody[class='mdc-data-table__content'] tr:nth-child(10</w:t>
-      </w:r>
+        <w:t>//example-viewer[@id='table-basic']//table[contains(@class,'mat-mdc-table')]//td[contains(text(),'Hydrogen')]/following-sibling::td[1]</w:t>
+      </w:r>
+    </w:p>
+    <w:p>
+      <w:pPr>
+        <w:pStyle w:val="6"/>
+        <w:keepNext w:val="0"/>
+        <w:keepLines w:val="0"/>
+        <w:widowControl/>
+        <w:suppressLineNumbers w:val="0"/>
+        <w:bidi w:val="0"/>
+        <w:spacing w:before="0" w:beforeAutospacing="0" w:after="0" w:afterAutospacing="0" w:line="14" w:lineRule="atLeast"/>
+        <w:rPr>
+          <w:rFonts w:hint="default" w:ascii="Arial" w:hAnsi="Arial"/>
+          <w:b/>
+          <w:bCs/>
+          <w:i w:val="0"/>
+          <w:iCs w:val="0"/>
+          <w:color w:val="666666"/>
+          <w:sz w:val="20"/>
+          <w:szCs w:val="20"/>
+          <w:u w:val="none"/>
+          <w:vertAlign w:val="baseline"/>
+          <w:lang w:val="en-US"/>
+        </w:rPr>
+      </w:pPr>
+      <w:r>
+        <w:rPr>
+          <w:rFonts w:hint="default" w:ascii="Arial" w:hAnsi="Arial"/>
+          <w:b/>
+          <w:bCs/>
+          <w:i w:val="0"/>
+          <w:iCs w:val="0"/>
+          <w:color w:val="666666"/>
+          <w:sz w:val="20"/>
+          <w:szCs w:val="20"/>
+          <w:u w:val="none"/>
+          <w:vertAlign w:val="baseline"/>
+          <w:lang w:val="en-US"/>
+        </w:rPr>
+        <w:t>//example-viewer[@id='table-basic']//table[contains(@class,'mat-mdc-table')]//td[contains(text(),'Helium')]/following-sibling::td[1]</w:t>
+      </w:r>
+    </w:p>
+    <w:p>
+      <w:pPr>
+        <w:pStyle w:val="6"/>
+        <w:keepNext w:val="0"/>
+        <w:keepLines w:val="0"/>
+        <w:widowControl/>
+        <w:suppressLineNumbers w:val="0"/>
+        <w:bidi w:val="0"/>
+        <w:spacing w:before="0" w:beforeAutospacing="0" w:after="0" w:afterAutospacing="0" w:line="14" w:lineRule="atLeast"/>
+        <w:rPr>
+          <w:rFonts w:hint="default" w:ascii="Arial" w:hAnsi="Arial"/>
+          <w:b/>
+          <w:bCs/>
+          <w:i w:val="0"/>
+          <w:iCs w:val="0"/>
+          <w:color w:val="666666"/>
+          <w:sz w:val="20"/>
+          <w:szCs w:val="20"/>
+          <w:u w:val="none"/>
+          <w:vertAlign w:val="baseline"/>
+          <w:lang w:val="en-US"/>
+        </w:rPr>
+      </w:pPr>
+      <w:r>
+        <w:rPr>
+          <w:rFonts w:hint="default" w:ascii="Arial" w:hAnsi="Arial"/>
+          <w:b/>
+          <w:bCs/>
+          <w:i w:val="0"/>
+          <w:iCs w:val="0"/>
+          <w:color w:val="666666"/>
+          <w:sz w:val="20"/>
+          <w:szCs w:val="20"/>
+          <w:u w:val="none"/>
+          <w:vertAlign w:val="baseline"/>
+          <w:lang w:val="en-US"/>
+        </w:rPr>
+        <w:t>//example-viewer[@id='table-basic']//table[contains(@class,'mat-mdc-table')]//td[contains(text(),'Lithium')]/following-sibling::td[1]</w:t>
+      </w:r>
+    </w:p>
+    <w:p>
+      <w:pPr>
+        <w:pStyle w:val="6"/>
+        <w:keepNext w:val="0"/>
+        <w:keepLines w:val="0"/>
+        <w:widowControl/>
+        <w:suppressLineNumbers w:val="0"/>
+        <w:bidi w:val="0"/>
+        <w:spacing w:before="0" w:beforeAutospacing="0" w:after="0" w:afterAutospacing="0" w:line="14" w:lineRule="atLeast"/>
+        <w:rPr>
+          <w:rFonts w:hint="default" w:ascii="Arial" w:hAnsi="Arial"/>
+          <w:b/>
+          <w:bCs/>
+          <w:i w:val="0"/>
+          <w:iCs w:val="0"/>
+          <w:color w:val="666666"/>
+          <w:sz w:val="20"/>
+          <w:szCs w:val="20"/>
+          <w:u w:val="none"/>
+          <w:vertAlign w:val="baseline"/>
+          <w:lang w:val="en-US"/>
+        </w:rPr>
+      </w:pPr>
+      <w:r>
+        <w:rPr>
+          <w:rFonts w:hint="default" w:ascii="Arial" w:hAnsi="Arial"/>
+          <w:b/>
+          <w:bCs/>
+          <w:i w:val="0"/>
+          <w:iCs w:val="0"/>
+          <w:color w:val="666666"/>
+          <w:sz w:val="20"/>
+          <w:szCs w:val="20"/>
+          <w:u w:val="none"/>
+          <w:vertAlign w:val="baseline"/>
+          <w:lang w:val="en-US"/>
+        </w:rPr>
+        <w:t>//example-viewer[@id='table-basic']//table[contains(@class,'mat-mdc-table')]//td[contains(text(),'Beryllium')]/following-sibling::td[1]</w:t>
+      </w:r>
+    </w:p>
+    <w:p>
+      <w:pPr>
+        <w:pStyle w:val="6"/>
+        <w:keepNext w:val="0"/>
+        <w:keepLines w:val="0"/>
+        <w:widowControl/>
+        <w:suppressLineNumbers w:val="0"/>
+        <w:bidi w:val="0"/>
+        <w:spacing w:before="0" w:beforeAutospacing="0" w:after="0" w:afterAutospacing="0" w:line="14" w:lineRule="atLeast"/>
+        <w:rPr>
+          <w:rFonts w:hint="default" w:ascii="Arial" w:hAnsi="Arial"/>
+          <w:b/>
+          <w:bCs/>
+          <w:i w:val="0"/>
+          <w:iCs w:val="0"/>
+          <w:color w:val="666666"/>
+          <w:sz w:val="20"/>
+          <w:szCs w:val="20"/>
+          <w:u w:val="none"/>
+          <w:vertAlign w:val="baseline"/>
+          <w:lang w:val="en-US"/>
+        </w:rPr>
+      </w:pPr>
+      <w:r>
+        <w:rPr>
+          <w:rFonts w:hint="default" w:ascii="Arial" w:hAnsi="Arial"/>
+          <w:b/>
+          <w:bCs/>
+          <w:i w:val="0"/>
+          <w:iCs w:val="0"/>
+          <w:color w:val="666666"/>
+          <w:sz w:val="20"/>
+          <w:szCs w:val="20"/>
+          <w:u w:val="none"/>
+          <w:vertAlign w:val="baseline"/>
+          <w:lang w:val="en-US"/>
+        </w:rPr>
+        <w:t>//example-viewer[@id='table-basic']//table[contains(@class,'mat-mdc-table')]//td[contains(text(),'Boron')]/following-sibling::td[1]</w:t>
+      </w:r>
+    </w:p>
+    <w:p>
+      <w:pPr>
+        <w:pStyle w:val="6"/>
+        <w:keepNext w:val="0"/>
+        <w:keepLines w:val="0"/>
+        <w:widowControl/>
+        <w:suppressLineNumbers w:val="0"/>
+        <w:bidi w:val="0"/>
+        <w:spacing w:before="0" w:beforeAutospacing="0" w:after="0" w:afterAutospacing="0" w:line="14" w:lineRule="atLeast"/>
+        <w:rPr>
+          <w:rFonts w:hint="default" w:ascii="Arial" w:hAnsi="Arial"/>
+          <w:b/>
+          <w:bCs/>
+          <w:i w:val="0"/>
+          <w:iCs w:val="0"/>
+          <w:color w:val="666666"/>
+          <w:sz w:val="20"/>
+          <w:szCs w:val="20"/>
+          <w:u w:val="none"/>
+          <w:vertAlign w:val="baseline"/>
+          <w:lang w:val="en-US"/>
+        </w:rPr>
+      </w:pPr>
+      <w:r>
+        <w:rPr>
+          <w:rFonts w:hint="default" w:ascii="Arial" w:hAnsi="Arial"/>
+          <w:b/>
+          <w:bCs/>
+          <w:i w:val="0"/>
+          <w:iCs w:val="0"/>
+          <w:color w:val="666666"/>
+          <w:sz w:val="20"/>
+          <w:szCs w:val="20"/>
+          <w:u w:val="none"/>
+          <w:vertAlign w:val="baseline"/>
+          <w:lang w:val="en-US"/>
+        </w:rPr>
+        <w:t>//example-viewer[@id='table-basic']//table[contains(@class,'mat-mdc-table')]//td[contains(text(),'Carbon')]/following-sibling::td[1]</w:t>
+      </w:r>
+    </w:p>
+    <w:p>
+      <w:pPr>
+        <w:pStyle w:val="6"/>
+        <w:keepNext w:val="0"/>
+        <w:keepLines w:val="0"/>
+        <w:widowControl/>
+        <w:suppressLineNumbers w:val="0"/>
+        <w:bidi w:val="0"/>
+        <w:spacing w:before="0" w:beforeAutospacing="0" w:after="0" w:afterAutospacing="0" w:line="14" w:lineRule="atLeast"/>
+        <w:rPr>
+          <w:rFonts w:hint="default" w:ascii="Arial" w:hAnsi="Arial"/>
+          <w:b/>
+          <w:bCs/>
+          <w:i w:val="0"/>
+          <w:iCs w:val="0"/>
+          <w:color w:val="666666"/>
+          <w:sz w:val="20"/>
+          <w:szCs w:val="20"/>
+          <w:u w:val="none"/>
+          <w:vertAlign w:val="baseline"/>
+          <w:lang w:val="en-US"/>
+        </w:rPr>
+      </w:pPr>
+      <w:r>
+        <w:rPr>
+          <w:rFonts w:hint="default" w:ascii="Arial" w:hAnsi="Arial"/>
+          <w:b/>
+          <w:bCs/>
+          <w:i w:val="0"/>
+          <w:iCs w:val="0"/>
+          <w:color w:val="666666"/>
+          <w:sz w:val="20"/>
+          <w:szCs w:val="20"/>
+          <w:u w:val="none"/>
+          <w:vertAlign w:val="baseline"/>
+          <w:lang w:val="en-US"/>
+        </w:rPr>
+        <w:t>//example-viewer[@id='table-basic']//table[contains(@class,'mat-mdc-table')]//td[contains(text(),'Nitrogen')]/following-sibling::td[1]</w:t>
+      </w:r>
+    </w:p>
+    <w:p>
+      <w:pPr>
+        <w:pStyle w:val="6"/>
+        <w:keepNext w:val="0"/>
+        <w:keepLines w:val="0"/>
+        <w:widowControl/>
+        <w:suppressLineNumbers w:val="0"/>
+        <w:bidi w:val="0"/>
+        <w:spacing w:before="0" w:beforeAutospacing="0" w:after="0" w:afterAutospacing="0" w:line="14" w:lineRule="atLeast"/>
+        <w:rPr>
+          <w:rFonts w:hint="default" w:ascii="Arial" w:hAnsi="Arial"/>
+          <w:b/>
+          <w:bCs/>
+          <w:i w:val="0"/>
+          <w:iCs w:val="0"/>
+          <w:color w:val="666666"/>
+          <w:sz w:val="20"/>
+          <w:szCs w:val="20"/>
+          <w:u w:val="none"/>
+          <w:vertAlign w:val="baseline"/>
+          <w:lang w:val="en-US"/>
+        </w:rPr>
+      </w:pPr>
+      <w:r>
+        <w:rPr>
+          <w:rFonts w:hint="default" w:ascii="Arial" w:hAnsi="Arial"/>
+          <w:b/>
+          <w:bCs/>
+          <w:i w:val="0"/>
+          <w:iCs w:val="0"/>
+          <w:color w:val="666666"/>
+          <w:sz w:val="20"/>
+          <w:szCs w:val="20"/>
+          <w:u w:val="none"/>
+          <w:vertAlign w:val="baseline"/>
+          <w:lang w:val="en-US"/>
+        </w:rPr>
+        <w:t>//example-viewer[@id='table-basic']//table[contains(@class,'mat-mdc-table')]//td[contains(text(),'Oxygen')]/following-sibling::td[1]</w:t>
+      </w:r>
+    </w:p>
+    <w:p>
+      <w:pPr>
+        <w:pStyle w:val="6"/>
+        <w:keepNext w:val="0"/>
+        <w:keepLines w:val="0"/>
+        <w:widowControl/>
+        <w:suppressLineNumbers w:val="0"/>
+        <w:bidi w:val="0"/>
+        <w:spacing w:before="0" w:beforeAutospacing="0" w:after="0" w:afterAutospacing="0" w:line="14" w:lineRule="atLeast"/>
+        <w:rPr>
+          <w:rFonts w:hint="default" w:ascii="Arial" w:hAnsi="Arial"/>
+          <w:b/>
+          <w:bCs/>
+          <w:i w:val="0"/>
+          <w:iCs w:val="0"/>
+          <w:color w:val="666666"/>
+          <w:sz w:val="20"/>
+          <w:szCs w:val="20"/>
+          <w:u w:val="none"/>
+          <w:vertAlign w:val="baseline"/>
+          <w:lang w:val="en-US"/>
+        </w:rPr>
+      </w:pPr>
+      <w:r>
+        <w:rPr>
+          <w:rFonts w:hint="default" w:ascii="Arial" w:hAnsi="Arial"/>
+          <w:b/>
+          <w:bCs/>
+          <w:i w:val="0"/>
+          <w:iCs w:val="0"/>
+          <w:color w:val="666666"/>
+          <w:sz w:val="20"/>
+          <w:szCs w:val="20"/>
+          <w:u w:val="none"/>
+          <w:vertAlign w:val="baseline"/>
+          <w:lang w:val="en-US"/>
+        </w:rPr>
+        <w:t>//example-viewer[@id='table-basic']//table[contains(@class,'mat-mdc-table')]//td[contains(text(),'Fluorine')]/following-sibling::td[1]</w:t>
+      </w:r>
+    </w:p>
+    <w:p>
+      <w:pPr>
+        <w:pStyle w:val="6"/>
+        <w:keepNext w:val="0"/>
+        <w:keepLines w:val="0"/>
+        <w:widowControl/>
+        <w:suppressLineNumbers w:val="0"/>
+        <w:bidi w:val="0"/>
+        <w:spacing w:before="0" w:beforeAutospacing="0" w:after="0" w:afterAutospacing="0" w:line="14" w:lineRule="atLeast"/>
+        <w:rPr>
+          <w:rFonts w:hint="default" w:ascii="Arial" w:hAnsi="Arial"/>
+          <w:b/>
+          <w:bCs/>
+          <w:i w:val="0"/>
+          <w:iCs w:val="0"/>
+          <w:color w:val="666666"/>
+          <w:sz w:val="20"/>
+          <w:szCs w:val="20"/>
+          <w:u w:val="none"/>
+          <w:vertAlign w:val="baseline"/>
+          <w:lang w:val="en-US"/>
+        </w:rPr>
+      </w:pPr>
+      <w:r>
+        <w:rPr>
+          <w:rFonts w:hint="default" w:ascii="Arial" w:hAnsi="Arial"/>
+          <w:b/>
+          <w:bCs/>
+          <w:i w:val="0"/>
+          <w:iCs w:val="0"/>
+          <w:color w:val="666666"/>
+          <w:sz w:val="20"/>
+          <w:szCs w:val="20"/>
+          <w:u w:val="none"/>
+          <w:vertAlign w:val="baseline"/>
+          <w:lang w:val="en-US"/>
+        </w:rPr>
+        <w:t>//example-viewer[@id='table-basic']//table[contains(@class,'mat-mdc-table')]//td[contains(text(),'Neon')]/following-sibling::td[1]</w:t>
+      </w:r>
+    </w:p>
+    <w:p>
+      <w:pPr>
+        <w:pStyle w:val="6"/>
+        <w:keepNext w:val="0"/>
+        <w:keepLines w:val="0"/>
+        <w:widowControl/>
+        <w:suppressLineNumbers w:val="0"/>
+        <w:bidi w:val="0"/>
+        <w:spacing w:before="0" w:beforeAutospacing="0" w:after="0" w:afterAutospacing="0" w:line="14" w:lineRule="atLeast"/>
+        <w:rPr>
+          <w:rFonts w:hint="default" w:ascii="Arial" w:hAnsi="Arial"/>
+          <w:b/>
+          <w:bCs/>
+          <w:i w:val="0"/>
+          <w:iCs w:val="0"/>
+          <w:color w:val="666666"/>
+          <w:sz w:val="20"/>
+          <w:szCs w:val="20"/>
+          <w:u w:val="none"/>
+          <w:vertAlign w:val="baseline"/>
+          <w:lang w:val="en-US"/>
+        </w:rPr>
+      </w:pPr>
+    </w:p>
+    <w:p>
+      <w:pPr>
+        <w:pStyle w:val="6"/>
+        <w:keepNext w:val="0"/>
+        <w:keepLines w:val="0"/>
+        <w:widowControl/>
+        <w:suppressLineNumbers w:val="0"/>
+        <w:bidi w:val="0"/>
+        <w:spacing w:before="0" w:beforeAutospacing="0" w:after="0" w:afterAutospacing="0" w:line="14" w:lineRule="atLeast"/>
+        <w:rPr>
+          <w:rFonts w:hint="default" w:ascii="Arial" w:hAnsi="Arial"/>
+          <w:b/>
+          <w:bCs/>
+          <w:i w:val="0"/>
+          <w:iCs w:val="0"/>
+          <w:color w:val="666666"/>
+          <w:sz w:val="20"/>
+          <w:szCs w:val="20"/>
+          <w:u w:val="none"/>
+          <w:vertAlign w:val="baseline"/>
+          <w:lang w:val="en-US"/>
+        </w:rPr>
+      </w:pPr>
+    </w:p>
+    <w:p>
+      <w:pPr>
+        <w:pStyle w:val="6"/>
+        <w:keepNext w:val="0"/>
+        <w:keepLines w:val="0"/>
+        <w:widowControl/>
+        <w:suppressLineNumbers w:val="0"/>
+        <w:bidi w:val="0"/>
+        <w:spacing w:before="0" w:beforeAutospacing="0" w:after="0" w:afterAutospacing="0" w:line="14" w:lineRule="atLeast"/>
+        <w:rPr>
+          <w:rFonts w:hint="default" w:ascii="Arial" w:hAnsi="Arial"/>
+          <w:b/>
+          <w:bCs/>
+          <w:i w:val="0"/>
+          <w:iCs w:val="0"/>
+          <w:color w:val="666666"/>
+          <w:sz w:val="20"/>
+          <w:szCs w:val="20"/>
+          <w:u w:val="none"/>
+          <w:vertAlign w:val="baseline"/>
+          <w:lang w:val="en-US"/>
+        </w:rPr>
+      </w:pPr>
+    </w:p>
+    <w:p>
+      <w:pPr>
+        <w:pStyle w:val="6"/>
+        <w:keepNext w:val="0"/>
+        <w:keepLines w:val="0"/>
+        <w:widowControl/>
+        <w:suppressLineNumbers w:val="0"/>
+        <w:bidi w:val="0"/>
+        <w:spacing w:before="0" w:beforeAutospacing="0" w:after="0" w:afterAutospacing="0" w:line="14" w:lineRule="atLeast"/>
+        <w:rPr>
+          <w:rFonts w:hint="default" w:ascii="Arial" w:hAnsi="Arial"/>
+          <w:b/>
+          <w:bCs/>
+          <w:i w:val="0"/>
+          <w:iCs w:val="0"/>
+          <w:color w:val="666666"/>
+          <w:sz w:val="20"/>
+          <w:szCs w:val="20"/>
+          <w:u w:val="none"/>
+          <w:vertAlign w:val="baseline"/>
+          <w:lang w:val="en-US"/>
+        </w:rPr>
+      </w:pPr>
       <w:bookmarkStart w:id="0" w:name="_GoBack"/>
       <w:bookmarkEnd w:id="0"/>
-      <w:r>
-        <w:rPr>
-          <w:rFonts w:hint="default" w:ascii="Arial" w:hAnsi="Arial"/>
-          <w:b/>
-          <w:bCs/>
-          <w:i w:val="0"/>
-          <w:iCs w:val="0"/>
-          <w:color w:val="666666"/>
-          <w:sz w:val="20"/>
-          <w:szCs w:val="20"/>
-          <w:u w:val="none"/>
-          <w:vertAlign w:val="baseline"/>
-          <w:lang w:val="en-US"/>
-        </w:rPr>
-        <w:t>) td:nth-child(3)</w:t>
+    </w:p>
+    <w:p>
+      <w:pPr>
+        <w:pStyle w:val="6"/>
+        <w:keepNext w:val="0"/>
+        <w:keepLines w:val="0"/>
+        <w:widowControl/>
+        <w:suppressLineNumbers w:val="0"/>
+        <w:bidi w:val="0"/>
+        <w:spacing w:before="0" w:beforeAutospacing="0" w:after="0" w:afterAutospacing="0" w:line="14" w:lineRule="atLeast"/>
+        <w:rPr>
+          <w:rFonts w:hint="default" w:ascii="Arial" w:hAnsi="Arial" w:cs="Arial"/>
+          <w:b/>
+          <w:bCs/>
+          <w:i w:val="0"/>
+          <w:iCs w:val="0"/>
+          <w:color w:val="666666"/>
+          <w:sz w:val="20"/>
+          <w:szCs w:val="20"/>
+          <w:u w:val="none"/>
+          <w:vertAlign w:val="baseline"/>
+          <w:lang w:val="en-US"/>
+        </w:rPr>
+      </w:pPr>
+      <w:r>
+        <w:rPr>
+          <w:rFonts w:hint="default" w:ascii="Arial" w:hAnsi="Arial" w:cs="Arial"/>
+          <w:b/>
+          <w:bCs/>
+          <w:i w:val="0"/>
+          <w:iCs w:val="0"/>
+          <w:color w:val="666666"/>
+          <w:sz w:val="20"/>
+          <w:szCs w:val="20"/>
+          <w:u w:val="none"/>
+          <w:vertAlign w:val="baseline"/>
+        </w:rPr>
+        <w:t>CSS</w:t>
+      </w:r>
+      <w:r>
+        <w:rPr>
+          <w:rFonts w:hint="default" w:ascii="Arial" w:hAnsi="Arial" w:cs="Arial"/>
+          <w:b/>
+          <w:bCs/>
+          <w:i w:val="0"/>
+          <w:iCs w:val="0"/>
+          <w:color w:val="666666"/>
+          <w:sz w:val="20"/>
+          <w:szCs w:val="20"/>
+          <w:u w:val="none"/>
+          <w:vertAlign w:val="baseline"/>
+          <w:lang w:val="en-US"/>
+        </w:rPr>
+        <w:t xml:space="preserve">: </w:t>
+      </w:r>
+    </w:p>
+    <w:p>
+      <w:pPr>
+        <w:pStyle w:val="6"/>
+        <w:keepNext w:val="0"/>
+        <w:keepLines w:val="0"/>
+        <w:widowControl/>
+        <w:suppressLineNumbers w:val="0"/>
+        <w:bidi w:val="0"/>
+        <w:spacing w:before="0" w:beforeAutospacing="0" w:after="0" w:afterAutospacing="0" w:line="14" w:lineRule="atLeast"/>
+        <w:rPr>
+          <w:rFonts w:hint="default" w:ascii="Arial" w:hAnsi="Arial" w:cs="Arial"/>
+          <w:b/>
+          <w:bCs/>
+          <w:i w:val="0"/>
+          <w:iCs w:val="0"/>
+          <w:color w:val="666666"/>
+          <w:sz w:val="20"/>
+          <w:szCs w:val="20"/>
+          <w:u w:val="none"/>
+          <w:vertAlign w:val="baseline"/>
+          <w:lang w:val="en-US"/>
+        </w:rPr>
+      </w:pPr>
+      <w:r>
+        <w:rPr>
+          <w:rFonts w:hint="default" w:ascii="Arial" w:hAnsi="Arial"/>
+          <w:b/>
+          <w:bCs/>
+          <w:i w:val="0"/>
+          <w:iCs w:val="0"/>
+          <w:color w:val="666666"/>
+          <w:sz w:val="20"/>
+          <w:szCs w:val="20"/>
+          <w:u w:val="none"/>
+          <w:vertAlign w:val="baseline"/>
+          <w:lang w:val="en-US"/>
+        </w:rPr>
+        <w:t>tbody[class='mdc-data-table__content'] tr:nth-child(1) td:nth-child(3)</w:t>
+      </w:r>
+    </w:p>
+    <w:p>
+      <w:pPr>
+        <w:pStyle w:val="6"/>
+        <w:keepNext w:val="0"/>
+        <w:keepLines w:val="0"/>
+        <w:widowControl/>
+        <w:suppressLineNumbers w:val="0"/>
+        <w:bidi w:val="0"/>
+        <w:spacing w:before="0" w:beforeAutospacing="0" w:after="0" w:afterAutospacing="0" w:line="14" w:lineRule="atLeast"/>
+        <w:rPr>
+          <w:rFonts w:hint="default" w:ascii="Arial" w:hAnsi="Arial" w:cs="Arial"/>
+          <w:b/>
+          <w:bCs/>
+          <w:i w:val="0"/>
+          <w:iCs w:val="0"/>
+          <w:color w:val="666666"/>
+          <w:sz w:val="20"/>
+          <w:szCs w:val="20"/>
+          <w:u w:val="none"/>
+          <w:vertAlign w:val="baseline"/>
+          <w:lang w:val="en-US"/>
+        </w:rPr>
+      </w:pPr>
+      <w:r>
+        <w:rPr>
+          <w:rFonts w:hint="default" w:ascii="Arial" w:hAnsi="Arial"/>
+          <w:b/>
+          <w:bCs/>
+          <w:i w:val="0"/>
+          <w:iCs w:val="0"/>
+          <w:color w:val="666666"/>
+          <w:sz w:val="20"/>
+          <w:szCs w:val="20"/>
+          <w:u w:val="none"/>
+          <w:vertAlign w:val="baseline"/>
+          <w:lang w:val="en-US"/>
+        </w:rPr>
+        <w:t>tbody[class='mdc-data-table__content'] tr:nth-child(2) td:nth-child(3)</w:t>
+      </w:r>
+    </w:p>
+    <w:p>
+      <w:pPr>
+        <w:pStyle w:val="6"/>
+        <w:keepNext w:val="0"/>
+        <w:keepLines w:val="0"/>
+        <w:widowControl/>
+        <w:suppressLineNumbers w:val="0"/>
+        <w:bidi w:val="0"/>
+        <w:spacing w:before="0" w:beforeAutospacing="0" w:after="0" w:afterAutospacing="0" w:line="14" w:lineRule="atLeast"/>
+        <w:rPr>
+          <w:rFonts w:hint="default" w:ascii="Arial" w:hAnsi="Arial" w:cs="Arial"/>
+          <w:b/>
+          <w:bCs/>
+          <w:i w:val="0"/>
+          <w:iCs w:val="0"/>
+          <w:color w:val="666666"/>
+          <w:sz w:val="20"/>
+          <w:szCs w:val="20"/>
+          <w:u w:val="none"/>
+          <w:vertAlign w:val="baseline"/>
+          <w:lang w:val="en-US"/>
+        </w:rPr>
+      </w:pPr>
+      <w:r>
+        <w:rPr>
+          <w:rFonts w:hint="default" w:ascii="Arial" w:hAnsi="Arial"/>
+          <w:b/>
+          <w:bCs/>
+          <w:i w:val="0"/>
+          <w:iCs w:val="0"/>
+          <w:color w:val="666666"/>
+          <w:sz w:val="20"/>
+          <w:szCs w:val="20"/>
+          <w:u w:val="none"/>
+          <w:vertAlign w:val="baseline"/>
+          <w:lang w:val="en-US"/>
+        </w:rPr>
+        <w:t>tbody[class='mdc-data-table__content'] tr:nth-child(3) td:nth-child(3)</w:t>
+      </w:r>
+    </w:p>
+    <w:p>
+      <w:pPr>
+        <w:pStyle w:val="6"/>
+        <w:keepNext w:val="0"/>
+        <w:keepLines w:val="0"/>
+        <w:widowControl/>
+        <w:suppressLineNumbers w:val="0"/>
+        <w:bidi w:val="0"/>
+        <w:spacing w:before="0" w:beforeAutospacing="0" w:after="0" w:afterAutospacing="0" w:line="14" w:lineRule="atLeast"/>
+        <w:rPr>
+          <w:rFonts w:hint="default" w:ascii="Arial" w:hAnsi="Arial" w:cs="Arial"/>
+          <w:b/>
+          <w:bCs/>
+          <w:i w:val="0"/>
+          <w:iCs w:val="0"/>
+          <w:color w:val="666666"/>
+          <w:sz w:val="20"/>
+          <w:szCs w:val="20"/>
+          <w:u w:val="none"/>
+          <w:vertAlign w:val="baseline"/>
+          <w:lang w:val="en-US"/>
+        </w:rPr>
+      </w:pPr>
+      <w:r>
+        <w:rPr>
+          <w:rFonts w:hint="default" w:ascii="Arial" w:hAnsi="Arial"/>
+          <w:b/>
+          <w:bCs/>
+          <w:i w:val="0"/>
+          <w:iCs w:val="0"/>
+          <w:color w:val="666666"/>
+          <w:sz w:val="20"/>
+          <w:szCs w:val="20"/>
+          <w:u w:val="none"/>
+          <w:vertAlign w:val="baseline"/>
+          <w:lang w:val="en-US"/>
+        </w:rPr>
+        <w:t>tbody[class='mdc-data-table__content'] tr:nth-child(4) td:nth-child(3)</w:t>
+      </w:r>
+    </w:p>
+    <w:p>
+      <w:pPr>
+        <w:pStyle w:val="6"/>
+        <w:keepNext w:val="0"/>
+        <w:keepLines w:val="0"/>
+        <w:widowControl/>
+        <w:suppressLineNumbers w:val="0"/>
+        <w:bidi w:val="0"/>
+        <w:spacing w:before="0" w:beforeAutospacing="0" w:after="0" w:afterAutospacing="0" w:line="14" w:lineRule="atLeast"/>
+        <w:rPr>
+          <w:rFonts w:hint="default" w:ascii="Arial" w:hAnsi="Arial" w:cs="Arial"/>
+          <w:b/>
+          <w:bCs/>
+          <w:i w:val="0"/>
+          <w:iCs w:val="0"/>
+          <w:color w:val="666666"/>
+          <w:sz w:val="20"/>
+          <w:szCs w:val="20"/>
+          <w:u w:val="none"/>
+          <w:vertAlign w:val="baseline"/>
+          <w:lang w:val="en-US"/>
+        </w:rPr>
+      </w:pPr>
+      <w:r>
+        <w:rPr>
+          <w:rFonts w:hint="default" w:ascii="Arial" w:hAnsi="Arial"/>
+          <w:b/>
+          <w:bCs/>
+          <w:i w:val="0"/>
+          <w:iCs w:val="0"/>
+          <w:color w:val="666666"/>
+          <w:sz w:val="20"/>
+          <w:szCs w:val="20"/>
+          <w:u w:val="none"/>
+          <w:vertAlign w:val="baseline"/>
+          <w:lang w:val="en-US"/>
+        </w:rPr>
+        <w:t>tbody[class='mdc-data-table__content'] tr:nth-child(5) td:nth-child(3)</w:t>
+      </w:r>
+    </w:p>
+    <w:p>
+      <w:pPr>
+        <w:pStyle w:val="6"/>
+        <w:keepNext w:val="0"/>
+        <w:keepLines w:val="0"/>
+        <w:widowControl/>
+        <w:suppressLineNumbers w:val="0"/>
+        <w:bidi w:val="0"/>
+        <w:spacing w:before="0" w:beforeAutospacing="0" w:after="0" w:afterAutospacing="0" w:line="14" w:lineRule="atLeast"/>
+        <w:rPr>
+          <w:rFonts w:hint="default" w:ascii="Arial" w:hAnsi="Arial" w:cs="Arial"/>
+          <w:b/>
+          <w:bCs/>
+          <w:i w:val="0"/>
+          <w:iCs w:val="0"/>
+          <w:color w:val="666666"/>
+          <w:sz w:val="20"/>
+          <w:szCs w:val="20"/>
+          <w:u w:val="none"/>
+          <w:vertAlign w:val="baseline"/>
+          <w:lang w:val="en-US"/>
+        </w:rPr>
+      </w:pPr>
+      <w:r>
+        <w:rPr>
+          <w:rFonts w:hint="default" w:ascii="Arial" w:hAnsi="Arial"/>
+          <w:b/>
+          <w:bCs/>
+          <w:i w:val="0"/>
+          <w:iCs w:val="0"/>
+          <w:color w:val="666666"/>
+          <w:sz w:val="20"/>
+          <w:szCs w:val="20"/>
+          <w:u w:val="none"/>
+          <w:vertAlign w:val="baseline"/>
+          <w:lang w:val="en-US"/>
+        </w:rPr>
+        <w:t>tbody[class='mdc-data-table__content'] tr:nth-child(6) td:nth-child(3)</w:t>
+      </w:r>
+    </w:p>
+    <w:p>
+      <w:pPr>
+        <w:pStyle w:val="6"/>
+        <w:keepNext w:val="0"/>
+        <w:keepLines w:val="0"/>
+        <w:widowControl/>
+        <w:suppressLineNumbers w:val="0"/>
+        <w:bidi w:val="0"/>
+        <w:spacing w:before="0" w:beforeAutospacing="0" w:after="0" w:afterAutospacing="0" w:line="14" w:lineRule="atLeast"/>
+        <w:rPr>
+          <w:rFonts w:hint="default" w:ascii="Arial" w:hAnsi="Arial" w:cs="Arial"/>
+          <w:b/>
+          <w:bCs/>
+          <w:i w:val="0"/>
+          <w:iCs w:val="0"/>
+          <w:color w:val="666666"/>
+          <w:sz w:val="20"/>
+          <w:szCs w:val="20"/>
+          <w:u w:val="none"/>
+          <w:vertAlign w:val="baseline"/>
+          <w:lang w:val="en-US"/>
+        </w:rPr>
+      </w:pPr>
+      <w:r>
+        <w:rPr>
+          <w:rFonts w:hint="default" w:ascii="Arial" w:hAnsi="Arial"/>
+          <w:b/>
+          <w:bCs/>
+          <w:i w:val="0"/>
+          <w:iCs w:val="0"/>
+          <w:color w:val="666666"/>
+          <w:sz w:val="20"/>
+          <w:szCs w:val="20"/>
+          <w:u w:val="none"/>
+          <w:vertAlign w:val="baseline"/>
+          <w:lang w:val="en-US"/>
+        </w:rPr>
+        <w:t>tbody[class='mdc-data-table__content'] tr:nth-child(7) td:nth-child(3)</w:t>
+      </w:r>
+    </w:p>
+    <w:p>
+      <w:pPr>
+        <w:pStyle w:val="6"/>
+        <w:keepNext w:val="0"/>
+        <w:keepLines w:val="0"/>
+        <w:widowControl/>
+        <w:suppressLineNumbers w:val="0"/>
+        <w:bidi w:val="0"/>
+        <w:spacing w:before="0" w:beforeAutospacing="0" w:after="0" w:afterAutospacing="0" w:line="14" w:lineRule="atLeast"/>
+        <w:rPr>
+          <w:rFonts w:hint="default" w:ascii="Arial" w:hAnsi="Arial" w:cs="Arial"/>
+          <w:b/>
+          <w:bCs/>
+          <w:i w:val="0"/>
+          <w:iCs w:val="0"/>
+          <w:color w:val="666666"/>
+          <w:sz w:val="20"/>
+          <w:szCs w:val="20"/>
+          <w:u w:val="none"/>
+          <w:vertAlign w:val="baseline"/>
+          <w:lang w:val="en-US"/>
+        </w:rPr>
+      </w:pPr>
+      <w:r>
+        <w:rPr>
+          <w:rFonts w:hint="default" w:ascii="Arial" w:hAnsi="Arial"/>
+          <w:b/>
+          <w:bCs/>
+          <w:i w:val="0"/>
+          <w:iCs w:val="0"/>
+          <w:color w:val="666666"/>
+          <w:sz w:val="20"/>
+          <w:szCs w:val="20"/>
+          <w:u w:val="none"/>
+          <w:vertAlign w:val="baseline"/>
+          <w:lang w:val="en-US"/>
+        </w:rPr>
+        <w:t>tbody[class='mdc-data-table__content'] tr:nth-child(8) td:nth-child(3)</w:t>
+      </w:r>
+    </w:p>
+    <w:p>
+      <w:pPr>
+        <w:pStyle w:val="6"/>
+        <w:keepNext w:val="0"/>
+        <w:keepLines w:val="0"/>
+        <w:widowControl/>
+        <w:suppressLineNumbers w:val="0"/>
+        <w:bidi w:val="0"/>
+        <w:spacing w:before="0" w:beforeAutospacing="0" w:after="0" w:afterAutospacing="0" w:line="14" w:lineRule="atLeast"/>
+        <w:rPr>
+          <w:rFonts w:hint="default" w:ascii="Arial" w:hAnsi="Arial" w:cs="Arial"/>
+          <w:b/>
+          <w:bCs/>
+          <w:i w:val="0"/>
+          <w:iCs w:val="0"/>
+          <w:color w:val="666666"/>
+          <w:sz w:val="20"/>
+          <w:szCs w:val="20"/>
+          <w:u w:val="none"/>
+          <w:vertAlign w:val="baseline"/>
+          <w:lang w:val="en-US"/>
+        </w:rPr>
+      </w:pPr>
+      <w:r>
+        <w:rPr>
+          <w:rFonts w:hint="default" w:ascii="Arial" w:hAnsi="Arial"/>
+          <w:b/>
+          <w:bCs/>
+          <w:i w:val="0"/>
+          <w:iCs w:val="0"/>
+          <w:color w:val="666666"/>
+          <w:sz w:val="20"/>
+          <w:szCs w:val="20"/>
+          <w:u w:val="none"/>
+          <w:vertAlign w:val="baseline"/>
+          <w:lang w:val="en-US"/>
+        </w:rPr>
+        <w:t>tbody[class='mdc-data-table__content'] tr:nth-child(9) td:nth-child(3)</w:t>
+      </w:r>
+    </w:p>
+    <w:p>
+      <w:pPr>
+        <w:pStyle w:val="6"/>
+        <w:keepNext w:val="0"/>
+        <w:keepLines w:val="0"/>
+        <w:widowControl/>
+        <w:suppressLineNumbers w:val="0"/>
+        <w:bidi w:val="0"/>
+        <w:spacing w:before="0" w:beforeAutospacing="0" w:after="0" w:afterAutospacing="0" w:line="14" w:lineRule="atLeast"/>
+        <w:rPr>
+          <w:rFonts w:hint="default" w:ascii="Arial" w:hAnsi="Arial" w:cs="Arial"/>
+          <w:b/>
+          <w:bCs/>
+          <w:i w:val="0"/>
+          <w:iCs w:val="0"/>
+          <w:color w:val="666666"/>
+          <w:sz w:val="20"/>
+          <w:szCs w:val="20"/>
+          <w:u w:val="none"/>
+          <w:vertAlign w:val="baseline"/>
+          <w:lang w:val="en-US"/>
+        </w:rPr>
+      </w:pPr>
+      <w:r>
+        <w:rPr>
+          <w:rFonts w:hint="default" w:ascii="Arial" w:hAnsi="Arial"/>
+          <w:b/>
+          <w:bCs/>
+          <w:i w:val="0"/>
+          <w:iCs w:val="0"/>
+          <w:color w:val="666666"/>
+          <w:sz w:val="20"/>
+          <w:szCs w:val="20"/>
+          <w:u w:val="none"/>
+          <w:vertAlign w:val="baseline"/>
+          <w:lang w:val="en-US"/>
+        </w:rPr>
+        <w:t>tbody[class='mdc-data-table__content'] tr:nth-child(10) td:nth-child(3)</w:t>
       </w:r>
     </w:p>
     <w:p>
@@ -2614,11 +2670,11 @@
     <w:lsdException w:unhideWhenUsed="0" w:uiPriority="0" w:semiHidden="0" w:name="HTML Code"/>
     <w:lsdException w:unhideWhenUsed="0" w:uiPriority="0" w:semiHidden="0" w:name="HTML Definition"/>
     <w:lsdException w:unhideWhenUsed="0" w:uiPriority="0" w:semiHidden="0" w:name="HTML Keyboard"/>
-    <w:lsdException w:unhideWhenUsed="0" w:uiPriority="0" w:semiHidden="0" w:name="HTML Preformatted"/>
+    <w:lsdException w:qFormat="1" w:unhideWhenUsed="0" w:uiPriority="0" w:semiHidden="0" w:name="HTML Preformatted"/>
     <w:lsdException w:unhideWhenUsed="0" w:uiPriority="0" w:semiHidden="0" w:name="HTML Sample"/>
     <w:lsdException w:unhideWhenUsed="0" w:uiPriority="0" w:semiHidden="0" w:name="HTML Typewriter"/>
     <w:lsdException w:unhideWhenUsed="0" w:uiPriority="0" w:semiHidden="0" w:name="HTML Variable"/>
-    <w:lsdException w:unhideWhenUsed="0" w:uiPriority="0" w:name="Normal Table"/>
+    <w:lsdException w:qFormat="1" w:unhideWhenUsed="0" w:uiPriority="0" w:name="Normal Table"/>
     <w:lsdException w:unhideWhenUsed="0" w:uiPriority="0" w:semiHidden="0" w:name="annotation subject"/>
     <w:lsdException w:unhideWhenUsed="0" w:uiPriority="0" w:semiHidden="0" w:name="Table Simple 1"/>
     <w:lsdException w:unhideWhenUsed="0" w:uiPriority="0" w:semiHidden="0" w:name="Table Simple 2"/>
@@ -2781,6 +2837,7 @@
   <w:style w:type="table" w:default="1" w:styleId="3">
     <w:name w:val="Normal Table"/>
     <w:semiHidden/>
+    <w:qFormat/>
     <w:uiPriority w:val="0"/>
     <w:tblPr>
       <w:tblCellMar>
@@ -2803,6 +2860,7 @@
   </w:style>
   <w:style w:type="paragraph" w:styleId="5">
     <w:name w:val="HTML Preformatted"/>
+    <w:qFormat/>
     <w:uiPriority w:val="0"/>
     <w:pPr>
       <w:tabs>

</xml_diff>

<commit_message>
Update the question 4
</commit_message>
<xml_diff>
--- a/OBJECT IDENTIFICATION.docx
+++ b/OBJECT IDENTIFICATION.docx
@@ -984,8 +984,6 @@
           <w:lang w:val="en-US"/>
         </w:rPr>
       </w:pPr>
-      <w:bookmarkStart w:id="0" w:name="_GoBack"/>
-      <w:bookmarkEnd w:id="0"/>
     </w:p>
     <w:p>
       <w:pPr>
@@ -2033,127 +2031,7 @@
           <w:vertAlign w:val="baseline"/>
           <w:lang w:val="en-US"/>
         </w:rPr>
-        <w:t>//a[contains(text(),'MatRowHarnessColumnsText')]</w:t>
-      </w:r>
-    </w:p>
-    <w:p>
-      <w:pPr>
-        <w:pStyle w:val="6"/>
-        <w:keepNext w:val="0"/>
-        <w:keepLines w:val="0"/>
-        <w:widowControl/>
-        <w:suppressLineNumbers w:val="0"/>
-        <w:bidi w:val="0"/>
-        <w:spacing w:before="0" w:beforeAutospacing="0" w:after="0" w:afterAutospacing="0" w:line="14" w:lineRule="atLeast"/>
-        <w:rPr>
-          <w:rFonts w:hint="default" w:ascii="Arial" w:hAnsi="Arial"/>
-          <w:b/>
-          <w:bCs/>
-          <w:i w:val="0"/>
-          <w:iCs w:val="0"/>
-          <w:color w:val="666666"/>
-          <w:sz w:val="20"/>
-          <w:szCs w:val="20"/>
-          <w:u w:val="none"/>
-          <w:vertAlign w:val="baseline"/>
-          <w:lang w:val="en-US"/>
-        </w:rPr>
-      </w:pPr>
-      <w:r>
-        <w:rPr>
-          <w:rFonts w:hint="default" w:ascii="Arial" w:hAnsi="Arial"/>
-          <w:b/>
-          <w:bCs/>
-          <w:i w:val="0"/>
-          <w:iCs w:val="0"/>
-          <w:color w:val="666666"/>
-          <w:sz w:val="20"/>
-          <w:szCs w:val="20"/>
-          <w:u w:val="none"/>
-          <w:vertAlign w:val="baseline"/>
-          <w:lang w:val="en-US"/>
-        </w:rPr>
-        <w:t>//a[contains(text(),'CellHarnessFilters')]</w:t>
-      </w:r>
-    </w:p>
-    <w:p>
-      <w:pPr>
-        <w:pStyle w:val="6"/>
-        <w:keepNext w:val="0"/>
-        <w:keepLines w:val="0"/>
-        <w:widowControl/>
-        <w:suppressLineNumbers w:val="0"/>
-        <w:bidi w:val="0"/>
-        <w:spacing w:before="0" w:beforeAutospacing="0" w:after="0" w:afterAutospacing="0" w:line="14" w:lineRule="atLeast"/>
-        <w:rPr>
-          <w:rFonts w:hint="default" w:ascii="Arial" w:hAnsi="Arial"/>
-          <w:b/>
-          <w:bCs/>
-          <w:i w:val="0"/>
-          <w:iCs w:val="0"/>
-          <w:color w:val="666666"/>
-          <w:sz w:val="20"/>
-          <w:szCs w:val="20"/>
-          <w:u w:val="none"/>
-          <w:vertAlign w:val="baseline"/>
-          <w:lang w:val="en-US"/>
-        </w:rPr>
-      </w:pPr>
-      <w:r>
-        <w:rPr>
-          <w:rFonts w:hint="default" w:ascii="Arial" w:hAnsi="Arial"/>
-          <w:b/>
-          <w:bCs/>
-          <w:i w:val="0"/>
-          <w:iCs w:val="0"/>
-          <w:color w:val="666666"/>
-          <w:sz w:val="20"/>
-          <w:szCs w:val="20"/>
-          <w:u w:val="none"/>
-          <w:vertAlign w:val="baseline"/>
-          <w:lang w:val="en-US"/>
-        </w:rPr>
-        <w:t>//a[contains(text(),'RowHarnessFilters')]</w:t>
-      </w:r>
-    </w:p>
-    <w:p>
-      <w:pPr>
-        <w:pStyle w:val="6"/>
-        <w:keepNext w:val="0"/>
-        <w:keepLines w:val="0"/>
-        <w:widowControl/>
-        <w:suppressLineNumbers w:val="0"/>
-        <w:bidi w:val="0"/>
-        <w:spacing w:before="0" w:beforeAutospacing="0" w:after="0" w:afterAutospacing="0" w:line="14" w:lineRule="atLeast"/>
-        <w:rPr>
-          <w:rFonts w:hint="default" w:ascii="Arial" w:hAnsi="Arial"/>
-          <w:b/>
-          <w:bCs/>
-          <w:i w:val="0"/>
-          <w:iCs w:val="0"/>
-          <w:color w:val="666666"/>
-          <w:sz w:val="20"/>
-          <w:szCs w:val="20"/>
-          <w:u w:val="none"/>
-          <w:vertAlign w:val="baseline"/>
-          <w:lang w:val="en-US"/>
-        </w:rPr>
-      </w:pPr>
-      <w:r>
-        <w:rPr>
-          <w:rFonts w:hint="default" w:ascii="Arial" w:hAnsi="Arial"/>
-          <w:b/>
-          <w:bCs/>
-          <w:i w:val="0"/>
-          <w:iCs w:val="0"/>
-          <w:color w:val="666666"/>
-          <w:sz w:val="20"/>
-          <w:szCs w:val="20"/>
-          <w:u w:val="none"/>
-          <w:vertAlign w:val="baseline"/>
-          <w:lang w:val="en-US"/>
-        </w:rPr>
-        <w:t>//a[contains(text(),'TableHarnessFilters')]</w:t>
+        <w:t>//div[text()='Testing']/parent::div/nav/a[contains(text(),'Interfaces')]/following-sibling::a[not(contains(text(),'MatTableHarnessColumnsText'))]</w:t>
       </w:r>
     </w:p>
     <w:p>
@@ -2272,127 +2150,7 @@
           <w:vertAlign w:val="baseline"/>
           <w:lang w:val="en-US"/>
         </w:rPr>
-        <w:t>nav[aria-label='Testing Table of Contents'] a:nth-child(11)</w:t>
-      </w:r>
-    </w:p>
-    <w:p>
-      <w:pPr>
-        <w:pStyle w:val="6"/>
-        <w:keepNext w:val="0"/>
-        <w:keepLines w:val="0"/>
-        <w:widowControl/>
-        <w:suppressLineNumbers w:val="0"/>
-        <w:bidi w:val="0"/>
-        <w:spacing w:before="0" w:beforeAutospacing="0" w:after="0" w:afterAutospacing="0" w:line="14" w:lineRule="atLeast"/>
-        <w:rPr>
-          <w:rFonts w:hint="default" w:ascii="Arial" w:hAnsi="Arial"/>
-          <w:b/>
-          <w:bCs/>
-          <w:i w:val="0"/>
-          <w:iCs w:val="0"/>
-          <w:color w:val="666666"/>
-          <w:sz w:val="20"/>
-          <w:szCs w:val="20"/>
-          <w:u w:val="none"/>
-          <w:vertAlign w:val="baseline"/>
-          <w:lang w:val="en-US"/>
-        </w:rPr>
-      </w:pPr>
-      <w:r>
-        <w:rPr>
-          <w:rFonts w:hint="default" w:ascii="Arial" w:hAnsi="Arial"/>
-          <w:b/>
-          <w:bCs/>
-          <w:i w:val="0"/>
-          <w:iCs w:val="0"/>
-          <w:color w:val="666666"/>
-          <w:sz w:val="20"/>
-          <w:szCs w:val="20"/>
-          <w:u w:val="none"/>
-          <w:vertAlign w:val="baseline"/>
-          <w:lang w:val="en-US"/>
-        </w:rPr>
-        <w:t>nav[aria-label='Testing Table of Contents'] a:nth-child(12)</w:t>
-      </w:r>
-    </w:p>
-    <w:p>
-      <w:pPr>
-        <w:pStyle w:val="6"/>
-        <w:keepNext w:val="0"/>
-        <w:keepLines w:val="0"/>
-        <w:widowControl/>
-        <w:suppressLineNumbers w:val="0"/>
-        <w:bidi w:val="0"/>
-        <w:spacing w:before="0" w:beforeAutospacing="0" w:after="0" w:afterAutospacing="0" w:line="14" w:lineRule="atLeast"/>
-        <w:rPr>
-          <w:rFonts w:hint="default" w:ascii="Arial" w:hAnsi="Arial"/>
-          <w:b/>
-          <w:bCs/>
-          <w:i w:val="0"/>
-          <w:iCs w:val="0"/>
-          <w:color w:val="666666"/>
-          <w:sz w:val="20"/>
-          <w:szCs w:val="20"/>
-          <w:u w:val="none"/>
-          <w:vertAlign w:val="baseline"/>
-          <w:lang w:val="en-US"/>
-        </w:rPr>
-      </w:pPr>
-      <w:r>
-        <w:rPr>
-          <w:rFonts w:hint="default" w:ascii="Arial" w:hAnsi="Arial"/>
-          <w:b/>
-          <w:bCs/>
-          <w:i w:val="0"/>
-          <w:iCs w:val="0"/>
-          <w:color w:val="666666"/>
-          <w:sz w:val="20"/>
-          <w:szCs w:val="20"/>
-          <w:u w:val="none"/>
-          <w:vertAlign w:val="baseline"/>
-          <w:lang w:val="en-US"/>
-        </w:rPr>
-        <w:t>nav[aria-label='Testing Table of Contents'] a:nth-child(13)</w:t>
-      </w:r>
-    </w:p>
-    <w:p>
-      <w:pPr>
-        <w:pStyle w:val="6"/>
-        <w:keepNext w:val="0"/>
-        <w:keepLines w:val="0"/>
-        <w:widowControl/>
-        <w:suppressLineNumbers w:val="0"/>
-        <w:bidi w:val="0"/>
-        <w:spacing w:before="0" w:beforeAutospacing="0" w:after="0" w:afterAutospacing="0" w:line="14" w:lineRule="atLeast"/>
-        <w:rPr>
-          <w:rFonts w:hint="default" w:ascii="Arial" w:hAnsi="Arial"/>
-          <w:b/>
-          <w:bCs/>
-          <w:i w:val="0"/>
-          <w:iCs w:val="0"/>
-          <w:color w:val="666666"/>
-          <w:sz w:val="20"/>
-          <w:szCs w:val="20"/>
-          <w:u w:val="none"/>
-          <w:vertAlign w:val="baseline"/>
-          <w:lang w:val="en-US"/>
-        </w:rPr>
-      </w:pPr>
-      <w:r>
-        <w:rPr>
-          <w:rFonts w:hint="default" w:ascii="Arial" w:hAnsi="Arial"/>
-          <w:b/>
-          <w:bCs/>
-          <w:i w:val="0"/>
-          <w:iCs w:val="0"/>
-          <w:color w:val="666666"/>
-          <w:sz w:val="20"/>
-          <w:szCs w:val="20"/>
-          <w:u w:val="none"/>
-          <w:vertAlign w:val="baseline"/>
-          <w:lang w:val="en-US"/>
-        </w:rPr>
-        <w:t>nav[aria-label='Testing Table of Contents'] a:nth-child(14)</w:t>
+        <w:t>a[href='/components/table/api#material-table-testing-interfaces']~a:not([href='/components/table/api#MatTableHarnessColumnsText'])</w:t>
       </w:r>
     </w:p>
     <w:p>
@@ -2409,6 +2167,8 @@
           <w:szCs w:val="20"/>
         </w:rPr>
       </w:pPr>
+      <w:bookmarkStart w:id="0" w:name="_GoBack"/>
+      <w:bookmarkEnd w:id="0"/>
     </w:p>
     <w:p>
       <w:pPr>

</xml_diff>

<commit_message>
Update CSS locator for question 2
</commit_message>
<xml_diff>
--- a/OBJECT IDENTIFICATION.docx
+++ b/OBJECT IDENTIFICATION.docx
@@ -1077,404 +1077,380 @@
           <w:vertAlign w:val="baseline"/>
           <w:lang w:val="en-US"/>
         </w:rPr>
-        <w:t>tbody[class='mdc-data-table__content'] tr:nth-child(1) td:nth-child(3)</w:t>
-      </w:r>
-    </w:p>
-    <w:p>
-      <w:pPr>
-        <w:pStyle w:val="6"/>
-        <w:keepNext w:val="0"/>
-        <w:keepLines w:val="0"/>
-        <w:widowControl/>
-        <w:suppressLineNumbers w:val="0"/>
-        <w:bidi w:val="0"/>
-        <w:spacing w:before="0" w:beforeAutospacing="0" w:after="0" w:afterAutospacing="0" w:line="14" w:lineRule="atLeast"/>
-        <w:rPr>
-          <w:rFonts w:hint="default" w:ascii="Arial" w:hAnsi="Arial" w:cs="Arial"/>
-          <w:b/>
-          <w:bCs/>
-          <w:i w:val="0"/>
-          <w:iCs w:val="0"/>
-          <w:color w:val="666666"/>
-          <w:sz w:val="20"/>
-          <w:szCs w:val="20"/>
-          <w:u w:val="none"/>
-          <w:vertAlign w:val="baseline"/>
-          <w:lang w:val="en-US"/>
-        </w:rPr>
-      </w:pPr>
-      <w:r>
-        <w:rPr>
-          <w:rFonts w:hint="default" w:ascii="Arial" w:hAnsi="Arial"/>
-          <w:b/>
-          <w:bCs/>
-          <w:i w:val="0"/>
-          <w:iCs w:val="0"/>
-          <w:color w:val="666666"/>
-          <w:sz w:val="20"/>
-          <w:szCs w:val="20"/>
-          <w:u w:val="none"/>
-          <w:vertAlign w:val="baseline"/>
-          <w:lang w:val="en-US"/>
-        </w:rPr>
-        <w:t>tbody[class='mdc-data-table__content'] tr:nth-child(2) td:nth-child(3)</w:t>
-      </w:r>
-    </w:p>
-    <w:p>
-      <w:pPr>
-        <w:pStyle w:val="6"/>
-        <w:keepNext w:val="0"/>
-        <w:keepLines w:val="0"/>
-        <w:widowControl/>
-        <w:suppressLineNumbers w:val="0"/>
-        <w:bidi w:val="0"/>
-        <w:spacing w:before="0" w:beforeAutospacing="0" w:after="0" w:afterAutospacing="0" w:line="14" w:lineRule="atLeast"/>
-        <w:rPr>
-          <w:rFonts w:hint="default" w:ascii="Arial" w:hAnsi="Arial" w:cs="Arial"/>
-          <w:b/>
-          <w:bCs/>
-          <w:i w:val="0"/>
-          <w:iCs w:val="0"/>
-          <w:color w:val="666666"/>
-          <w:sz w:val="20"/>
-          <w:szCs w:val="20"/>
-          <w:u w:val="none"/>
-          <w:vertAlign w:val="baseline"/>
-          <w:lang w:val="en-US"/>
-        </w:rPr>
-      </w:pPr>
-      <w:r>
-        <w:rPr>
-          <w:rFonts w:hint="default" w:ascii="Arial" w:hAnsi="Arial"/>
-          <w:b/>
-          <w:bCs/>
-          <w:i w:val="0"/>
-          <w:iCs w:val="0"/>
-          <w:color w:val="666666"/>
-          <w:sz w:val="20"/>
-          <w:szCs w:val="20"/>
-          <w:u w:val="none"/>
-          <w:vertAlign w:val="baseline"/>
-          <w:lang w:val="en-US"/>
-        </w:rPr>
-        <w:t>tbody[class='mdc-data-table__content'] tr:nth-child(3) td:nth-child(3)</w:t>
-      </w:r>
-    </w:p>
-    <w:p>
-      <w:pPr>
-        <w:pStyle w:val="6"/>
-        <w:keepNext w:val="0"/>
-        <w:keepLines w:val="0"/>
-        <w:widowControl/>
-        <w:suppressLineNumbers w:val="0"/>
-        <w:bidi w:val="0"/>
-        <w:spacing w:before="0" w:beforeAutospacing="0" w:after="0" w:afterAutospacing="0" w:line="14" w:lineRule="atLeast"/>
-        <w:rPr>
-          <w:rFonts w:hint="default" w:ascii="Arial" w:hAnsi="Arial" w:cs="Arial"/>
-          <w:b/>
-          <w:bCs/>
-          <w:i w:val="0"/>
-          <w:iCs w:val="0"/>
-          <w:color w:val="666666"/>
-          <w:sz w:val="20"/>
-          <w:szCs w:val="20"/>
-          <w:u w:val="none"/>
-          <w:vertAlign w:val="baseline"/>
-          <w:lang w:val="en-US"/>
-        </w:rPr>
-      </w:pPr>
-      <w:r>
-        <w:rPr>
-          <w:rFonts w:hint="default" w:ascii="Arial" w:hAnsi="Arial"/>
-          <w:b/>
-          <w:bCs/>
-          <w:i w:val="0"/>
-          <w:iCs w:val="0"/>
-          <w:color w:val="666666"/>
-          <w:sz w:val="20"/>
-          <w:szCs w:val="20"/>
-          <w:u w:val="none"/>
-          <w:vertAlign w:val="baseline"/>
-          <w:lang w:val="en-US"/>
-        </w:rPr>
-        <w:t>tbody[class='mdc-data-table__content'] tr:nth-child(4) td:nth-child(3)</w:t>
-      </w:r>
-    </w:p>
-    <w:p>
-      <w:pPr>
-        <w:pStyle w:val="6"/>
-        <w:keepNext w:val="0"/>
-        <w:keepLines w:val="0"/>
-        <w:widowControl/>
-        <w:suppressLineNumbers w:val="0"/>
-        <w:bidi w:val="0"/>
-        <w:spacing w:before="0" w:beforeAutospacing="0" w:after="0" w:afterAutospacing="0" w:line="14" w:lineRule="atLeast"/>
-        <w:rPr>
-          <w:rFonts w:hint="default" w:ascii="Arial" w:hAnsi="Arial" w:cs="Arial"/>
-          <w:b/>
-          <w:bCs/>
-          <w:i w:val="0"/>
-          <w:iCs w:val="0"/>
-          <w:color w:val="666666"/>
-          <w:sz w:val="20"/>
-          <w:szCs w:val="20"/>
-          <w:u w:val="none"/>
-          <w:vertAlign w:val="baseline"/>
-          <w:lang w:val="en-US"/>
-        </w:rPr>
-      </w:pPr>
-      <w:r>
-        <w:rPr>
-          <w:rFonts w:hint="default" w:ascii="Arial" w:hAnsi="Arial"/>
-          <w:b/>
-          <w:bCs/>
-          <w:i w:val="0"/>
-          <w:iCs w:val="0"/>
-          <w:color w:val="666666"/>
-          <w:sz w:val="20"/>
-          <w:szCs w:val="20"/>
-          <w:u w:val="none"/>
-          <w:vertAlign w:val="baseline"/>
-          <w:lang w:val="en-US"/>
-        </w:rPr>
-        <w:t>tbody[class='mdc-data-table__content'] tr:nth-child(5) td:nth-child(3)</w:t>
-      </w:r>
-    </w:p>
-    <w:p>
-      <w:pPr>
-        <w:pStyle w:val="6"/>
-        <w:keepNext w:val="0"/>
-        <w:keepLines w:val="0"/>
-        <w:widowControl/>
-        <w:suppressLineNumbers w:val="0"/>
-        <w:bidi w:val="0"/>
-        <w:spacing w:before="0" w:beforeAutospacing="0" w:after="0" w:afterAutospacing="0" w:line="14" w:lineRule="atLeast"/>
-        <w:rPr>
-          <w:rFonts w:hint="default" w:ascii="Arial" w:hAnsi="Arial" w:cs="Arial"/>
-          <w:b/>
-          <w:bCs/>
-          <w:i w:val="0"/>
-          <w:iCs w:val="0"/>
-          <w:color w:val="666666"/>
-          <w:sz w:val="20"/>
-          <w:szCs w:val="20"/>
-          <w:u w:val="none"/>
-          <w:vertAlign w:val="baseline"/>
-          <w:lang w:val="en-US"/>
-        </w:rPr>
-      </w:pPr>
-      <w:r>
-        <w:rPr>
-          <w:rFonts w:hint="default" w:ascii="Arial" w:hAnsi="Arial"/>
-          <w:b/>
-          <w:bCs/>
-          <w:i w:val="0"/>
-          <w:iCs w:val="0"/>
-          <w:color w:val="666666"/>
-          <w:sz w:val="20"/>
-          <w:szCs w:val="20"/>
-          <w:u w:val="none"/>
-          <w:vertAlign w:val="baseline"/>
-          <w:lang w:val="en-US"/>
-        </w:rPr>
-        <w:t>tbody[class='mdc-data-table__content'] tr:nth-child(6) td:nth-child(3)</w:t>
-      </w:r>
-    </w:p>
-    <w:p>
-      <w:pPr>
-        <w:pStyle w:val="6"/>
-        <w:keepNext w:val="0"/>
-        <w:keepLines w:val="0"/>
-        <w:widowControl/>
-        <w:suppressLineNumbers w:val="0"/>
-        <w:bidi w:val="0"/>
-        <w:spacing w:before="0" w:beforeAutospacing="0" w:after="0" w:afterAutospacing="0" w:line="14" w:lineRule="atLeast"/>
-        <w:rPr>
-          <w:rFonts w:hint="default" w:ascii="Arial" w:hAnsi="Arial" w:cs="Arial"/>
-          <w:b/>
-          <w:bCs/>
-          <w:i w:val="0"/>
-          <w:iCs w:val="0"/>
-          <w:color w:val="666666"/>
-          <w:sz w:val="20"/>
-          <w:szCs w:val="20"/>
-          <w:u w:val="none"/>
-          <w:vertAlign w:val="baseline"/>
-          <w:lang w:val="en-US"/>
-        </w:rPr>
-      </w:pPr>
-      <w:r>
-        <w:rPr>
-          <w:rFonts w:hint="default" w:ascii="Arial" w:hAnsi="Arial"/>
-          <w:b/>
-          <w:bCs/>
-          <w:i w:val="0"/>
-          <w:iCs w:val="0"/>
-          <w:color w:val="666666"/>
-          <w:sz w:val="20"/>
-          <w:szCs w:val="20"/>
-          <w:u w:val="none"/>
-          <w:vertAlign w:val="baseline"/>
-          <w:lang w:val="en-US"/>
-        </w:rPr>
-        <w:t>tbody[class='mdc-data-table__content'] tr:nth-child(7) td:nth-child(3)</w:t>
-      </w:r>
-    </w:p>
-    <w:p>
-      <w:pPr>
-        <w:pStyle w:val="6"/>
-        <w:keepNext w:val="0"/>
-        <w:keepLines w:val="0"/>
-        <w:widowControl/>
-        <w:suppressLineNumbers w:val="0"/>
-        <w:bidi w:val="0"/>
-        <w:spacing w:before="0" w:beforeAutospacing="0" w:after="0" w:afterAutospacing="0" w:line="14" w:lineRule="atLeast"/>
-        <w:rPr>
-          <w:rFonts w:hint="default" w:ascii="Arial" w:hAnsi="Arial" w:cs="Arial"/>
-          <w:b/>
-          <w:bCs/>
-          <w:i w:val="0"/>
-          <w:iCs w:val="0"/>
-          <w:color w:val="666666"/>
-          <w:sz w:val="20"/>
-          <w:szCs w:val="20"/>
-          <w:u w:val="none"/>
-          <w:vertAlign w:val="baseline"/>
-          <w:lang w:val="en-US"/>
-        </w:rPr>
-      </w:pPr>
-      <w:r>
-        <w:rPr>
-          <w:rFonts w:hint="default" w:ascii="Arial" w:hAnsi="Arial"/>
-          <w:b/>
-          <w:bCs/>
-          <w:i w:val="0"/>
-          <w:iCs w:val="0"/>
-          <w:color w:val="666666"/>
-          <w:sz w:val="20"/>
-          <w:szCs w:val="20"/>
-          <w:u w:val="none"/>
-          <w:vertAlign w:val="baseline"/>
-          <w:lang w:val="en-US"/>
-        </w:rPr>
-        <w:t>tbody[class='mdc-data-table__content'] tr:nth-child(8) td:nth-child(3)</w:t>
-      </w:r>
-    </w:p>
-    <w:p>
-      <w:pPr>
-        <w:pStyle w:val="6"/>
-        <w:keepNext w:val="0"/>
-        <w:keepLines w:val="0"/>
-        <w:widowControl/>
-        <w:suppressLineNumbers w:val="0"/>
-        <w:bidi w:val="0"/>
-        <w:spacing w:before="0" w:beforeAutospacing="0" w:after="0" w:afterAutospacing="0" w:line="14" w:lineRule="atLeast"/>
-        <w:rPr>
-          <w:rFonts w:hint="default" w:ascii="Arial" w:hAnsi="Arial" w:cs="Arial"/>
-          <w:b/>
-          <w:bCs/>
-          <w:i w:val="0"/>
-          <w:iCs w:val="0"/>
-          <w:color w:val="666666"/>
-          <w:sz w:val="20"/>
-          <w:szCs w:val="20"/>
-          <w:u w:val="none"/>
-          <w:vertAlign w:val="baseline"/>
-          <w:lang w:val="en-US"/>
-        </w:rPr>
-      </w:pPr>
-      <w:r>
-        <w:rPr>
-          <w:rFonts w:hint="default" w:ascii="Arial" w:hAnsi="Arial"/>
-          <w:b/>
-          <w:bCs/>
-          <w:i w:val="0"/>
-          <w:iCs w:val="0"/>
-          <w:color w:val="666666"/>
-          <w:sz w:val="20"/>
-          <w:szCs w:val="20"/>
-          <w:u w:val="none"/>
-          <w:vertAlign w:val="baseline"/>
-          <w:lang w:val="en-US"/>
-        </w:rPr>
-        <w:t>tbody[class='mdc-data-table__content'] tr:nth-child(9) td:nth-child(3)</w:t>
-      </w:r>
-    </w:p>
-    <w:p>
-      <w:pPr>
-        <w:pStyle w:val="6"/>
-        <w:keepNext w:val="0"/>
-        <w:keepLines w:val="0"/>
-        <w:widowControl/>
-        <w:suppressLineNumbers w:val="0"/>
-        <w:bidi w:val="0"/>
-        <w:spacing w:before="0" w:beforeAutospacing="0" w:after="0" w:afterAutospacing="0" w:line="14" w:lineRule="atLeast"/>
-        <w:rPr>
-          <w:rFonts w:hint="default" w:ascii="Arial" w:hAnsi="Arial" w:cs="Arial"/>
-          <w:b/>
-          <w:bCs/>
-          <w:i w:val="0"/>
-          <w:iCs w:val="0"/>
-          <w:color w:val="666666"/>
-          <w:sz w:val="20"/>
-          <w:szCs w:val="20"/>
-          <w:u w:val="none"/>
-          <w:vertAlign w:val="baseline"/>
-          <w:lang w:val="en-US"/>
-        </w:rPr>
-      </w:pPr>
-      <w:r>
-        <w:rPr>
-          <w:rFonts w:hint="default" w:ascii="Arial" w:hAnsi="Arial"/>
-          <w:b/>
-          <w:bCs/>
-          <w:i w:val="0"/>
-          <w:iCs w:val="0"/>
-          <w:color w:val="666666"/>
-          <w:sz w:val="20"/>
-          <w:szCs w:val="20"/>
-          <w:u w:val="none"/>
-          <w:vertAlign w:val="baseline"/>
-          <w:lang w:val="en-US"/>
-        </w:rPr>
-        <w:t>tbody[class='mdc-data-table__content'] tr:nth-child(10) td:nth-child(3)</w:t>
-      </w:r>
-    </w:p>
-    <w:p>
-      <w:pPr>
-        <w:pStyle w:val="6"/>
-        <w:keepNext w:val="0"/>
-        <w:keepLines w:val="0"/>
-        <w:widowControl/>
-        <w:suppressLineNumbers w:val="0"/>
-        <w:bidi w:val="0"/>
-        <w:spacing w:before="0" w:beforeAutospacing="0" w:after="0" w:afterAutospacing="0" w:line="14" w:lineRule="atLeast"/>
-        <w:rPr>
-          <w:rFonts w:hint="default" w:ascii="Arial" w:hAnsi="Arial"/>
-          <w:b/>
-          <w:bCs/>
-          <w:i w:val="0"/>
-          <w:iCs w:val="0"/>
-          <w:color w:val="666666"/>
-          <w:sz w:val="20"/>
-          <w:szCs w:val="20"/>
-          <w:u w:val="none"/>
-          <w:vertAlign w:val="baseline"/>
-          <w:lang w:val="en-US"/>
-        </w:rPr>
-      </w:pPr>
-    </w:p>
-    <w:p>
-      <w:pPr>
-        <w:pStyle w:val="6"/>
-        <w:keepNext w:val="0"/>
-        <w:keepLines w:val="0"/>
-        <w:widowControl/>
-        <w:suppressLineNumbers w:val="0"/>
-        <w:bidi w:val="0"/>
-        <w:spacing w:before="0" w:beforeAutospacing="0" w:after="0" w:afterAutospacing="0" w:line="14" w:lineRule="atLeast"/>
-        <w:rPr>
-          <w:rFonts w:hint="default" w:ascii="Arial" w:hAnsi="Arial" w:cs="Arial"/>
+        <w:t>example-viewer:nth-child(1) &gt; div:nth-child(1) &gt; div:nth-child(2) &gt; table-basic-example:nth-child(1) &gt; table:nth-child(1) &gt; tbody:nth-child(2) &gt; tr:nth-child(1) &gt; td:nth-child(3)</w:t>
+      </w:r>
+    </w:p>
+    <w:p>
+      <w:pPr>
+        <w:pStyle w:val="6"/>
+        <w:keepNext w:val="0"/>
+        <w:keepLines w:val="0"/>
+        <w:widowControl/>
+        <w:suppressLineNumbers w:val="0"/>
+        <w:bidi w:val="0"/>
+        <w:spacing w:before="0" w:beforeAutospacing="0" w:after="0" w:afterAutospacing="0" w:line="14" w:lineRule="atLeast"/>
+        <w:rPr>
+          <w:rFonts w:hint="default" w:ascii="Arial" w:hAnsi="Arial" w:cs="Arial"/>
+          <w:b/>
+          <w:bCs/>
+          <w:i w:val="0"/>
+          <w:iCs w:val="0"/>
+          <w:color w:val="666666"/>
+          <w:sz w:val="20"/>
+          <w:szCs w:val="20"/>
+          <w:u w:val="none"/>
+          <w:vertAlign w:val="baseline"/>
+          <w:lang w:val="en-US"/>
+        </w:rPr>
+      </w:pPr>
+      <w:r>
+        <w:rPr>
+          <w:rFonts w:hint="default" w:ascii="Arial" w:hAnsi="Arial"/>
+          <w:b/>
+          <w:bCs/>
+          <w:i w:val="0"/>
+          <w:iCs w:val="0"/>
+          <w:color w:val="666666"/>
+          <w:sz w:val="20"/>
+          <w:szCs w:val="20"/>
+          <w:u w:val="none"/>
+          <w:vertAlign w:val="baseline"/>
+          <w:lang w:val="en-US"/>
+        </w:rPr>
+        <w:t>example-viewer:nth-child(1) &gt; div:nth-child(1) &gt; div:nth-child(2) &gt; table-basic-example:nth-child(1) &gt; table:nth-child(1) &gt; tbody:nth-child(2) &gt; tr:nth-child(2) &gt; td:nth-child(3)</w:t>
+      </w:r>
+    </w:p>
+    <w:p>
+      <w:pPr>
+        <w:pStyle w:val="6"/>
+        <w:keepNext w:val="0"/>
+        <w:keepLines w:val="0"/>
+        <w:widowControl/>
+        <w:suppressLineNumbers w:val="0"/>
+        <w:bidi w:val="0"/>
+        <w:spacing w:before="0" w:beforeAutospacing="0" w:after="0" w:afterAutospacing="0" w:line="14" w:lineRule="atLeast"/>
+        <w:rPr>
+          <w:rFonts w:hint="default" w:ascii="Arial" w:hAnsi="Arial" w:cs="Arial"/>
+          <w:b/>
+          <w:bCs/>
+          <w:i w:val="0"/>
+          <w:iCs w:val="0"/>
+          <w:color w:val="666666"/>
+          <w:sz w:val="20"/>
+          <w:szCs w:val="20"/>
+          <w:u w:val="none"/>
+          <w:vertAlign w:val="baseline"/>
+          <w:lang w:val="en-US"/>
+        </w:rPr>
+      </w:pPr>
+      <w:r>
+        <w:rPr>
+          <w:rFonts w:hint="default" w:ascii="Arial" w:hAnsi="Arial"/>
+          <w:b/>
+          <w:bCs/>
+          <w:i w:val="0"/>
+          <w:iCs w:val="0"/>
+          <w:color w:val="666666"/>
+          <w:sz w:val="20"/>
+          <w:szCs w:val="20"/>
+          <w:u w:val="none"/>
+          <w:vertAlign w:val="baseline"/>
+          <w:lang w:val="en-US"/>
+        </w:rPr>
+        <w:t>example-viewer:nth-child(1) &gt; div:nth-child(1) &gt; div:nth-child(2) &gt; table-basic-example:nth-child(1) &gt; table:nth-child(1) &gt; tbody:nth-child(2) &gt; tr:nth-child(3) &gt; td:nth-child(3)</w:t>
+      </w:r>
+    </w:p>
+    <w:p>
+      <w:pPr>
+        <w:pStyle w:val="6"/>
+        <w:keepNext w:val="0"/>
+        <w:keepLines w:val="0"/>
+        <w:widowControl/>
+        <w:suppressLineNumbers w:val="0"/>
+        <w:bidi w:val="0"/>
+        <w:spacing w:before="0" w:beforeAutospacing="0" w:after="0" w:afterAutospacing="0" w:line="14" w:lineRule="atLeast"/>
+        <w:rPr>
+          <w:rFonts w:hint="default" w:ascii="Arial" w:hAnsi="Arial" w:cs="Arial"/>
+          <w:b/>
+          <w:bCs/>
+          <w:i w:val="0"/>
+          <w:iCs w:val="0"/>
+          <w:color w:val="666666"/>
+          <w:sz w:val="20"/>
+          <w:szCs w:val="20"/>
+          <w:u w:val="none"/>
+          <w:vertAlign w:val="baseline"/>
+          <w:lang w:val="en-US"/>
+        </w:rPr>
+      </w:pPr>
+      <w:r>
+        <w:rPr>
+          <w:rFonts w:hint="default" w:ascii="Arial" w:hAnsi="Arial"/>
+          <w:b/>
+          <w:bCs/>
+          <w:i w:val="0"/>
+          <w:iCs w:val="0"/>
+          <w:color w:val="666666"/>
+          <w:sz w:val="20"/>
+          <w:szCs w:val="20"/>
+          <w:u w:val="none"/>
+          <w:vertAlign w:val="baseline"/>
+          <w:lang w:val="en-US"/>
+        </w:rPr>
+        <w:t>example-viewer:nth-child(1) &gt; div:nth-child(1) &gt; div:nth-child(2) &gt; table-basic-example:nth-child(1) &gt; table:nth-child(1) &gt; tbody:nth-child(2) &gt; tr:nth-child(4) &gt; td:nth-child(3)</w:t>
+      </w:r>
+    </w:p>
+    <w:p>
+      <w:pPr>
+        <w:pStyle w:val="6"/>
+        <w:keepNext w:val="0"/>
+        <w:keepLines w:val="0"/>
+        <w:widowControl/>
+        <w:suppressLineNumbers w:val="0"/>
+        <w:bidi w:val="0"/>
+        <w:spacing w:before="0" w:beforeAutospacing="0" w:after="0" w:afterAutospacing="0" w:line="14" w:lineRule="atLeast"/>
+        <w:rPr>
+          <w:rFonts w:hint="default" w:ascii="Arial" w:hAnsi="Arial" w:cs="Arial"/>
+          <w:b/>
+          <w:bCs/>
+          <w:i w:val="0"/>
+          <w:iCs w:val="0"/>
+          <w:color w:val="666666"/>
+          <w:sz w:val="20"/>
+          <w:szCs w:val="20"/>
+          <w:u w:val="none"/>
+          <w:vertAlign w:val="baseline"/>
+          <w:lang w:val="en-US"/>
+        </w:rPr>
+      </w:pPr>
+      <w:r>
+        <w:rPr>
+          <w:rFonts w:hint="default" w:ascii="Arial" w:hAnsi="Arial"/>
+          <w:b/>
+          <w:bCs/>
+          <w:i w:val="0"/>
+          <w:iCs w:val="0"/>
+          <w:color w:val="666666"/>
+          <w:sz w:val="20"/>
+          <w:szCs w:val="20"/>
+          <w:u w:val="none"/>
+          <w:vertAlign w:val="baseline"/>
+          <w:lang w:val="en-US"/>
+        </w:rPr>
+        <w:t>example-viewer:nth-child(1) &gt; div:nth-child(1) &gt; div:nth-child(2) &gt; table-basic-example:nth-child(1) &gt; table:nth-child(1) &gt; tbody:nth-child(2) &gt; tr:nth-child(5) &gt; td:nth-child(3)</w:t>
+      </w:r>
+    </w:p>
+    <w:p>
+      <w:pPr>
+        <w:pStyle w:val="6"/>
+        <w:keepNext w:val="0"/>
+        <w:keepLines w:val="0"/>
+        <w:widowControl/>
+        <w:suppressLineNumbers w:val="0"/>
+        <w:bidi w:val="0"/>
+        <w:spacing w:before="0" w:beforeAutospacing="0" w:after="0" w:afterAutospacing="0" w:line="14" w:lineRule="atLeast"/>
+        <w:rPr>
+          <w:rFonts w:hint="default" w:ascii="Arial" w:hAnsi="Arial" w:cs="Arial"/>
+          <w:b/>
+          <w:bCs/>
+          <w:i w:val="0"/>
+          <w:iCs w:val="0"/>
+          <w:color w:val="666666"/>
+          <w:sz w:val="20"/>
+          <w:szCs w:val="20"/>
+          <w:u w:val="none"/>
+          <w:vertAlign w:val="baseline"/>
+          <w:lang w:val="en-US"/>
+        </w:rPr>
+      </w:pPr>
+      <w:r>
+        <w:rPr>
+          <w:rFonts w:hint="default" w:ascii="Arial" w:hAnsi="Arial"/>
+          <w:b/>
+          <w:bCs/>
+          <w:i w:val="0"/>
+          <w:iCs w:val="0"/>
+          <w:color w:val="666666"/>
+          <w:sz w:val="20"/>
+          <w:szCs w:val="20"/>
+          <w:u w:val="none"/>
+          <w:vertAlign w:val="baseline"/>
+          <w:lang w:val="en-US"/>
+        </w:rPr>
+        <w:t>example-viewer:nth-child(1) &gt; div:nth-child(1) &gt; div:nth-child(2) &gt; table-basic-example:nth-child(1) &gt; table:nth-child(1) &gt; tbody:nth-child(2) &gt; tr:nth-child(6) &gt; td:nth-child(3)</w:t>
+      </w:r>
+    </w:p>
+    <w:p>
+      <w:pPr>
+        <w:pStyle w:val="6"/>
+        <w:keepNext w:val="0"/>
+        <w:keepLines w:val="0"/>
+        <w:widowControl/>
+        <w:suppressLineNumbers w:val="0"/>
+        <w:bidi w:val="0"/>
+        <w:spacing w:before="0" w:beforeAutospacing="0" w:after="0" w:afterAutospacing="0" w:line="14" w:lineRule="atLeast"/>
+        <w:rPr>
+          <w:rFonts w:hint="default" w:ascii="Arial" w:hAnsi="Arial" w:cs="Arial"/>
+          <w:b/>
+          <w:bCs/>
+          <w:i w:val="0"/>
+          <w:iCs w:val="0"/>
+          <w:color w:val="666666"/>
+          <w:sz w:val="20"/>
+          <w:szCs w:val="20"/>
+          <w:u w:val="none"/>
+          <w:vertAlign w:val="baseline"/>
+          <w:lang w:val="en-US"/>
+        </w:rPr>
+      </w:pPr>
+      <w:r>
+        <w:rPr>
+          <w:rFonts w:hint="default" w:ascii="Arial" w:hAnsi="Arial"/>
+          <w:b/>
+          <w:bCs/>
+          <w:i w:val="0"/>
+          <w:iCs w:val="0"/>
+          <w:color w:val="666666"/>
+          <w:sz w:val="20"/>
+          <w:szCs w:val="20"/>
+          <w:u w:val="none"/>
+          <w:vertAlign w:val="baseline"/>
+          <w:lang w:val="en-US"/>
+        </w:rPr>
+        <w:t>example-viewer:nth-child(1) &gt; div:nth-child(1) &gt; div:nth-child(2) &gt; table-basic-example:nth-child(1) &gt; table:nth-child(1) &gt; tbody:nth-child(2) &gt; tr:nth-child(7) &gt; td:nth-child(3)</w:t>
+      </w:r>
+    </w:p>
+    <w:p>
+      <w:pPr>
+        <w:pStyle w:val="6"/>
+        <w:keepNext w:val="0"/>
+        <w:keepLines w:val="0"/>
+        <w:widowControl/>
+        <w:suppressLineNumbers w:val="0"/>
+        <w:bidi w:val="0"/>
+        <w:spacing w:before="0" w:beforeAutospacing="0" w:after="0" w:afterAutospacing="0" w:line="14" w:lineRule="atLeast"/>
+        <w:rPr>
+          <w:rFonts w:hint="default" w:ascii="Arial" w:hAnsi="Arial" w:cs="Arial"/>
+          <w:b/>
+          <w:bCs/>
+          <w:i w:val="0"/>
+          <w:iCs w:val="0"/>
+          <w:color w:val="666666"/>
+          <w:sz w:val="20"/>
+          <w:szCs w:val="20"/>
+          <w:u w:val="none"/>
+          <w:vertAlign w:val="baseline"/>
+          <w:lang w:val="en-US"/>
+        </w:rPr>
+      </w:pPr>
+      <w:r>
+        <w:rPr>
+          <w:rFonts w:hint="default" w:ascii="Arial" w:hAnsi="Arial"/>
+          <w:b/>
+          <w:bCs/>
+          <w:i w:val="0"/>
+          <w:iCs w:val="0"/>
+          <w:color w:val="666666"/>
+          <w:sz w:val="20"/>
+          <w:szCs w:val="20"/>
+          <w:u w:val="none"/>
+          <w:vertAlign w:val="baseline"/>
+          <w:lang w:val="en-US"/>
+        </w:rPr>
+        <w:t>example-viewer:nth-child(1) &gt; div:nth-child(1) &gt; div:nth-child(2) &gt; table-basic-example:nth-child(1) &gt; table:nth-child(1) &gt; tbody:nth-child(2) &gt; tr:nth-child(8) &gt; td:nth-child(3)</w:t>
+      </w:r>
+    </w:p>
+    <w:p>
+      <w:pPr>
+        <w:pStyle w:val="6"/>
+        <w:keepNext w:val="0"/>
+        <w:keepLines w:val="0"/>
+        <w:widowControl/>
+        <w:suppressLineNumbers w:val="0"/>
+        <w:bidi w:val="0"/>
+        <w:spacing w:before="0" w:beforeAutospacing="0" w:after="0" w:afterAutospacing="0" w:line="14" w:lineRule="atLeast"/>
+        <w:rPr>
+          <w:rFonts w:hint="default" w:ascii="Arial" w:hAnsi="Arial" w:cs="Arial"/>
+          <w:b/>
+          <w:bCs/>
+          <w:i w:val="0"/>
+          <w:iCs w:val="0"/>
+          <w:color w:val="666666"/>
+          <w:sz w:val="20"/>
+          <w:szCs w:val="20"/>
+          <w:u w:val="none"/>
+          <w:vertAlign w:val="baseline"/>
+          <w:lang w:val="en-US"/>
+        </w:rPr>
+      </w:pPr>
+      <w:r>
+        <w:rPr>
+          <w:rFonts w:hint="default" w:ascii="Arial" w:hAnsi="Arial"/>
+          <w:b/>
+          <w:bCs/>
+          <w:i w:val="0"/>
+          <w:iCs w:val="0"/>
+          <w:color w:val="666666"/>
+          <w:sz w:val="20"/>
+          <w:szCs w:val="20"/>
+          <w:u w:val="none"/>
+          <w:vertAlign w:val="baseline"/>
+          <w:lang w:val="en-US"/>
+        </w:rPr>
+        <w:t>example-viewer:nth-child(1) &gt; div:nth-child(1) &gt; div:nth-child(2) &gt; table-basic-example:nth-child(1) &gt; table:nth-child(1) &gt; tbody:nth-child(2) &gt; tr:nth-child(9) &gt; td:nth-child(3)</w:t>
+      </w:r>
+    </w:p>
+    <w:p>
+      <w:pPr>
+        <w:pStyle w:val="6"/>
+        <w:keepNext w:val="0"/>
+        <w:keepLines w:val="0"/>
+        <w:widowControl/>
+        <w:suppressLineNumbers w:val="0"/>
+        <w:bidi w:val="0"/>
+        <w:spacing w:before="0" w:beforeAutospacing="0" w:after="0" w:afterAutospacing="0" w:line="14" w:lineRule="atLeast"/>
+        <w:rPr>
+          <w:rFonts w:hint="default" w:ascii="Arial" w:hAnsi="Arial" w:cs="Arial"/>
+          <w:b/>
+          <w:bCs/>
+          <w:i w:val="0"/>
+          <w:iCs w:val="0"/>
+          <w:color w:val="666666"/>
+          <w:sz w:val="20"/>
+          <w:szCs w:val="20"/>
+          <w:u w:val="none"/>
+          <w:vertAlign w:val="baseline"/>
+          <w:lang w:val="en-US"/>
+        </w:rPr>
+      </w:pPr>
+      <w:r>
+        <w:rPr>
+          <w:rFonts w:hint="default" w:ascii="Arial" w:hAnsi="Arial"/>
+          <w:b/>
+          <w:bCs/>
+          <w:i w:val="0"/>
+          <w:iCs w:val="0"/>
+          <w:color w:val="666666"/>
+          <w:sz w:val="20"/>
+          <w:szCs w:val="20"/>
+          <w:u w:val="none"/>
+          <w:vertAlign w:val="baseline"/>
+          <w:lang w:val="en-US"/>
+        </w:rPr>
+        <w:t>example-viewer:nth-child(1) &gt; div:nth-child(1) &gt; div:nth-child(2) &gt; table-basic-example:nth-child(1) &gt; table:nth-child(1) &gt; tbody:nth-child(2) &gt; tr:nth-child(10) &gt; td:nth-child(3)</w:t>
+      </w:r>
+    </w:p>
+    <w:p>
+      <w:pPr>
+        <w:pStyle w:val="6"/>
+        <w:keepNext w:val="0"/>
+        <w:keepLines w:val="0"/>
+        <w:widowControl/>
+        <w:suppressLineNumbers w:val="0"/>
+        <w:bidi w:val="0"/>
+        <w:spacing w:before="0" w:beforeAutospacing="0" w:after="0" w:afterAutospacing="0" w:line="14" w:lineRule="atLeast"/>
+        <w:rPr>
+          <w:rFonts w:hint="default" w:ascii="Arial" w:hAnsi="Arial"/>
           <w:b/>
           <w:bCs/>
           <w:i w:val="0"/>
@@ -1501,6 +1477,8 @@
           <w:szCs w:val="20"/>
         </w:rPr>
       </w:pPr>
+      <w:bookmarkStart w:id="0" w:name="_GoBack"/>
+      <w:bookmarkEnd w:id="0"/>
     </w:p>
     <w:p>
       <w:pPr>
@@ -2167,8 +2145,6 @@
           <w:szCs w:val="20"/>
         </w:rPr>
       </w:pPr>
-      <w:bookmarkStart w:id="0" w:name="_GoBack"/>
-      <w:bookmarkEnd w:id="0"/>
     </w:p>
     <w:p>
       <w:pPr>

</xml_diff>